<commit_message>
Fixed typos in two figures
</commit_message>
<xml_diff>
--- a/StudentGuideModule2/interference_of_light/four_slits.docx
+++ b/StudentGuideModule2/interference_of_light/four_slits.docx
@@ -1,6 +1,6 @@
 
 <file path=word/document.xml><?xml version="1.0" encoding="utf-8"?>
-<w:document xmlns:wpc="http://schemas.microsoft.com/office/word/2010/wordprocessingCanvas" xmlns:mc="http://schemas.openxmlformats.org/markup-compatibility/2006" xmlns:o="urn:schemas-microsoft-com:office:office" xmlns:r="http://schemas.openxmlformats.org/officeDocument/2006/relationships" xmlns:m="http://schemas.openxmlformats.org/officeDocument/2006/math" xmlns:v="urn:schemas-microsoft-com:vml" xmlns:wp14="http://schemas.microsoft.com/office/word/2010/wordprocessingDrawing" xmlns:wp="http://schemas.openxmlformats.org/drawingml/2006/wordprocessingDrawing" xmlns:w10="urn:schemas-microsoft-com:office:word" xmlns:w="http://schemas.openxmlformats.org/wordprocessingml/2006/main" xmlns:w14="http://schemas.microsoft.com/office/word/2010/wordml" xmlns:wpg="http://schemas.microsoft.com/office/word/2010/wordprocessingGroup" xmlns:wpi="http://schemas.microsoft.com/office/word/2010/wordprocessingInk" xmlns:wne="http://schemas.microsoft.com/office/word/2006/wordml" xmlns:wps="http://schemas.microsoft.com/office/word/2010/wordprocessingShape" mc:Ignorable="w14 wp14">
+<w:document xmlns:wpc="http://schemas.microsoft.com/office/word/2010/wordprocessingCanvas" xmlns:cx="http://schemas.microsoft.com/office/drawing/2014/chartex" xmlns:cx1="http://schemas.microsoft.com/office/drawing/2015/9/8/chartex" xmlns:mc="http://schemas.openxmlformats.org/markup-compatibility/2006" xmlns:o="urn:schemas-microsoft-com:office:office" xmlns:r="http://schemas.openxmlformats.org/officeDocument/2006/relationships" xmlns:m="http://schemas.openxmlformats.org/officeDocument/2006/math" xmlns:v="urn:schemas-microsoft-com:vml" xmlns:wp14="http://schemas.microsoft.com/office/word/2010/wordprocessingDrawing" xmlns:wp="http://schemas.openxmlformats.org/drawingml/2006/wordprocessingDrawing" xmlns:w10="urn:schemas-microsoft-com:office:word" xmlns:w="http://schemas.openxmlformats.org/wordprocessingml/2006/main" xmlns:w14="http://schemas.microsoft.com/office/word/2010/wordml" xmlns:w15="http://schemas.microsoft.com/office/word/2012/wordml" xmlns:w16se="http://schemas.microsoft.com/office/word/2015/wordml/symex" xmlns:wpg="http://schemas.microsoft.com/office/word/2010/wordprocessingGroup" xmlns:wpi="http://schemas.microsoft.com/office/word/2010/wordprocessingInk" xmlns:wne="http://schemas.microsoft.com/office/word/2006/wordml" xmlns:wps="http://schemas.microsoft.com/office/word/2010/wordprocessingShape" mc:Ignorable="w14 w15 w16se wp14">
   <w:body>
     <w:p>
       <w:pPr>
@@ -100,7 +100,7 @@
           </mc:Choice>
           <mc:Fallback>
             <w:pict>
-              <v:shapetype id="_x0000_t202" coordsize="21600,21600" o:spt="202" path="m,l,21600r21600,l21600,xe">
+              <v:shapetype w14:anchorId="6EA2A064" id="_x0000_t202" coordsize="21600,21600" o:spt="202" path="m,l,21600r21600,l21600,xe">
                 <v:stroke joinstyle="miter"/>
                 <v:path gradientshapeok="t" o:connecttype="rect"/>
               </v:shapetype>
@@ -273,18 +273,18 @@
           </mc:Choice>
           <mc:Fallback>
             <w:pict>
-              <v:group id="Group 69" o:spid="_x0000_s1026" style="position:absolute;margin-left:319.2pt;margin-top:64.4pt;width:71.75pt;height:172.4pt;z-index:251725824" coordorigin=",-940" coordsize="9118,21925" o:gfxdata="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">
+              <v:group w14:anchorId="425FD30A" id="Group 69" o:spid="_x0000_s1026" style="position:absolute;margin-left:319.2pt;margin-top:64.4pt;width:71.75pt;height:172.4pt;z-index:251725824" coordorigin=",-940" coordsize="9118,21925" o:gfxdata="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">
                 <v:shapetype id="_x0000_t32" coordsize="21600,21600" o:spt="32" o:oned="t" path="m,l21600,21600e" filled="f">
                   <v:path arrowok="t" fillok="f" o:connecttype="none"/>
                   <o:lock v:ext="edit" shapetype="t"/>
                 </v:shapetype>
-                <v:shape id="Straight Arrow Connector 50" o:spid="_x0000_s1027" type="#_x0000_t32" style="position:absolute;left:50;top:-940;width:9067;height:2838;flip:y;visibility:visible;mso-wrap-style:square" o:connectortype="straight" o:gfxdata="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" strokecolor="black [3213]">
+                <v:shape id="Straight Arrow Connector 50" o:spid="_x0000_s1027" type="#_x0000_t32" style="position:absolute;left:50;top:-940;width:9067;height:2838;flip:y;visibility:visible;mso-wrap-style:square" o:connectortype="straight" o:gfxdata="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" strokecolor="black [3213]">
                   <v:stroke endarrow="open"/>
                 </v:shape>
-                <v:shape id="Straight Arrow Connector 52" o:spid="_x0000_s1028" type="#_x0000_t32" style="position:absolute;top:6193;width:9118;height:2744;flip:y;visibility:visible;mso-wrap-style:square" o:connectortype="straight" o:gfxdata="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" strokecolor="black [3213]">
+                <v:shape id="Straight Arrow Connector 52" o:spid="_x0000_s1028" type="#_x0000_t32" style="position:absolute;top:6193;width:9118;height:2744;flip:y;visibility:visible;mso-wrap-style:square" o:connectortype="straight" o:gfxdata="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" strokecolor="black [3213]">
                   <v:stroke endarrow="open"/>
                 </v:shape>
-                <v:line id="Straight Connector 56" o:spid="_x0000_s1029" style="position:absolute;visibility:visible;mso-wrap-style:square" from="50,1923" to="5664,20985" o:connectortype="straight" o:gfxdata="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" strokecolor="black [3213]">
+                <v:line id="Straight Connector 56" o:spid="_x0000_s1029" style="position:absolute;visibility:visible;mso-wrap-style:square" from="50,1923" to="5664,20985" o:connectortype="straight" o:gfxdata="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" strokecolor="black [3213]">
                   <v:stroke dashstyle="dash"/>
                 </v:line>
               </v:group>
@@ -389,7 +389,7 @@
                                       <w:rPr>
                                         <w:rFonts w:ascii="Cambria Math" w:hAnsi="Cambria Math" w:cs="Times New Roman"/>
                                       </w:rPr>
-                                      <m:t>3</m:t>
+                                      <m:t>1</m:t>
                                     </m:r>
                                     <m:r>
                                       <w:rPr>
@@ -418,7 +418,7 @@
           </mc:Choice>
           <mc:Fallback>
             <w:pict>
-              <v:shape id="Text Box 26" o:spid="_x0000_s1027" type="#_x0000_t202" style="position:absolute;margin-left:332.25pt;margin-top:243.05pt;width:29.4pt;height:22.15pt;rotation:-1080721fd;z-index:251765760;visibility:visible;mso-wrap-style:square;mso-wrap-distance-left:9pt;mso-wrap-distance-top:0;mso-wrap-distance-right:9pt;mso-wrap-distance-bottom:0;mso-position-horizontal:absolute;mso-position-horizontal-relative:text;mso-position-vertical:absolute;mso-position-vertical-relative:text;v-text-anchor:top" o:gfxdata="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" filled="f" stroked="f" strokeweight=".5pt">
+              <v:shape w14:anchorId="5960A0ED" id="Text Box 26" o:spid="_x0000_s1027" type="#_x0000_t202" style="position:absolute;margin-left:332.25pt;margin-top:243.05pt;width:29.4pt;height:22.15pt;rotation:-1080721fd;z-index:251765760;visibility:visible;mso-wrap-style:square;mso-wrap-distance-left:9pt;mso-wrap-distance-top:0;mso-wrap-distance-right:9pt;mso-wrap-distance-bottom:0;mso-position-horizontal:absolute;mso-position-horizontal-relative:text;mso-position-vertical:absolute;mso-position-vertical-relative:text;v-text-anchor:top" o:gfxdata="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" filled="f" stroked="f" strokeweight=".5pt">
                 <v:textbox>
                   <w:txbxContent>
                     <w:p>
@@ -461,7 +461,7 @@
                                 <w:rPr>
                                   <w:rFonts w:ascii="Cambria Math" w:hAnsi="Cambria Math" w:cs="Times New Roman"/>
                                 </w:rPr>
-                                <m:t>3</m:t>
+                                <m:t>1</m:t>
                               </m:r>
                               <m:r>
                                 <w:rPr>
@@ -578,7 +578,13 @@
                                       <w:rPr>
                                         <w:rFonts w:ascii="Cambria Math" w:hAnsi="Cambria Math" w:cs="Times New Roman"/>
                                       </w:rPr>
-                                      <m:t>23</m:t>
+                                      <m:t>1</m:t>
+                                    </m:r>
+                                    <m:r>
+                                      <w:rPr>
+                                        <w:rFonts w:ascii="Cambria Math" w:hAnsi="Cambria Math" w:cs="Times New Roman"/>
+                                      </w:rPr>
+                                      <m:t>3</m:t>
                                     </m:r>
                                   </m:sub>
                                 </m:sSub>
@@ -601,7 +607,7 @@
           </mc:Choice>
           <mc:Fallback>
             <w:pict>
-              <v:shape id="Text Box 80" o:spid="_x0000_s1028" type="#_x0000_t202" style="position:absolute;margin-left:317.05pt;margin-top:195.05pt;width:29.4pt;height:22.15pt;rotation:-1080721fd;z-index:251734016;visibility:visible;mso-wrap-style:square;mso-wrap-distance-left:9pt;mso-wrap-distance-top:0;mso-wrap-distance-right:9pt;mso-wrap-distance-bottom:0;mso-position-horizontal:absolute;mso-position-horizontal-relative:text;mso-position-vertical:absolute;mso-position-vertical-relative:text;v-text-anchor:top" o:gfxdata="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" filled="f" stroked="f" strokeweight=".5pt">
+              <v:shape w14:anchorId="0E573D4D" id="Text Box 80" o:spid="_x0000_s1028" type="#_x0000_t202" style="position:absolute;margin-left:317.05pt;margin-top:195.05pt;width:29.4pt;height:22.15pt;rotation:-1080721fd;z-index:251734016;visibility:visible;mso-wrap-style:square;mso-wrap-distance-left:9pt;mso-wrap-distance-top:0;mso-wrap-distance-right:9pt;mso-wrap-distance-bottom:0;mso-position-horizontal:absolute;mso-position-horizontal-relative:text;mso-position-vertical:absolute;mso-position-vertical-relative:text;v-text-anchor:top" o:gfxdata="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" filled="f" stroked="f" strokeweight=".5pt">
                 <v:textbox>
                   <w:txbxContent>
                     <w:p>
@@ -644,7 +650,13 @@
                                 <w:rPr>
                                   <w:rFonts w:ascii="Cambria Math" w:hAnsi="Cambria Math" w:cs="Times New Roman"/>
                                 </w:rPr>
-                                <m:t>23</m:t>
+                                <m:t>1</m:t>
+                              </m:r>
+                              <m:r>
+                                <w:rPr>
+                                  <w:rFonts w:ascii="Cambria Math" w:hAnsi="Cambria Math" w:cs="Times New Roman"/>
+                                </w:rPr>
+                                <m:t>3</m:t>
                               </m:r>
                             </m:sub>
                           </m:sSub>
@@ -778,7 +790,7 @@
           </mc:Choice>
           <mc:Fallback>
             <w:pict>
-              <v:shape id="Text Box 62" o:spid="_x0000_s1029" type="#_x0000_t202" style="position:absolute;margin-left:310.7pt;margin-top:144.45pt;width:29.4pt;height:22.15pt;rotation:-997651fd;z-index:251726848;visibility:visible;mso-wrap-style:square;mso-wrap-distance-left:9pt;mso-wrap-distance-top:0;mso-wrap-distance-right:9pt;mso-wrap-distance-bottom:0;mso-position-horizontal:absolute;mso-position-horizontal-relative:text;mso-position-vertical:absolute;mso-position-vertical-relative:text;v-text-anchor:top" o:gfxdata="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" filled="f" stroked="f" strokeweight=".5pt">
+              <v:shape w14:anchorId="38FDE166" id="Text Box 62" o:spid="_x0000_s1029" type="#_x0000_t202" style="position:absolute;margin-left:310.7pt;margin-top:144.45pt;width:29.4pt;height:22.15pt;rotation:-997651fd;z-index:251726848;visibility:visible;mso-wrap-style:square;mso-wrap-distance-left:9pt;mso-wrap-distance-top:0;mso-wrap-distance-right:9pt;mso-wrap-distance-bottom:0;mso-position-horizontal:absolute;mso-position-horizontal-relative:text;mso-position-vertical:absolute;mso-position-vertical-relative:text;v-text-anchor:top" o:gfxdata="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" filled="f" stroked="f" strokeweight=".5pt">
                 <v:textbox>
                   <w:txbxContent>
                     <w:p>
@@ -926,7 +938,7 @@
           </mc:Choice>
           <mc:Fallback>
             <w:pict>
-              <v:shape id="Text Box 60" o:spid="_x0000_s1030" type="#_x0000_t202" style="position:absolute;margin-left:307.4pt;margin-top:102pt;width:29.4pt;height:22.15pt;z-index:251723776;visibility:visible;mso-wrap-style:square;mso-wrap-distance-left:9pt;mso-wrap-distance-top:0;mso-wrap-distance-right:9pt;mso-wrap-distance-bottom:0;mso-position-horizontal:absolute;mso-position-horizontal-relative:text;mso-position-vertical:absolute;mso-position-vertical-relative:text;v-text-anchor:top" o:gfxdata="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" filled="f" stroked="f" strokeweight=".5pt">
+              <v:shape w14:anchorId="2E7EAA85" id="Text Box 60" o:spid="_x0000_s1030" type="#_x0000_t202" style="position:absolute;margin-left:307.4pt;margin-top:102pt;width:29.4pt;height:22.15pt;z-index:251723776;visibility:visible;mso-wrap-style:square;mso-wrap-distance-left:9pt;mso-wrap-distance-top:0;mso-wrap-distance-right:9pt;mso-wrap-distance-bottom:0;mso-position-horizontal:absolute;mso-position-horizontal-relative:text;mso-position-vertical:absolute;mso-position-vertical-relative:text;v-text-anchor:top" o:gfxdata="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" filled="f" stroked="f" strokeweight=".5pt">
                 <v:textbox>
                   <w:txbxContent>
                     <w:p>
@@ -2668,14 +2680,14 @@
           </mc:Choice>
           <mc:Fallback>
             <w:pict>
-              <v:group id="Group 14" o:spid="_x0000_s1026" style="position:absolute;margin-left:318.4pt;margin-top:67.2pt;width:61.2pt;height:21.6pt;rotation:-17;z-index:251759616;mso-width-relative:margin;mso-height-relative:margin" coordsize="19741,6515" o:gfxdata="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">
-                <v:shape id="Freeform 15" o:spid="_x0000_s1027" style="position:absolute;left:6567;width:6586;height:6515;visibility:visible;mso-wrap-style:square;v-text-anchor:middle" coordsize="3642360,2750995" o:gfxdata="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" path="m,1371769c320040,686604,587275,-8709,928839,82v341564,8791,690277,889768,903972,1376298c2046506,1862910,2362603,2752028,2740393,2750995v377790,-1033,758390,-1046243,901967,-1379226e" filled="f" strokecolor="black [3213]">
+              <v:group w14:anchorId="733A028E" id="Group 14" o:spid="_x0000_s1026" style="position:absolute;margin-left:318.4pt;margin-top:67.2pt;width:61.2pt;height:21.6pt;rotation:-17;z-index:251759616;mso-width-relative:margin;mso-height-relative:margin" coordsize="19741,6515" o:gfxdata="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">
+                <v:shape id="Freeform 15" o:spid="_x0000_s1027" style="position:absolute;left:6567;width:6586;height:6515;visibility:visible;mso-wrap-style:square;v-text-anchor:middle" coordsize="3642360,2750995" o:gfxdata="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" path="m,1371769c320040,686604,587275,-8709,928839,82v341564,8791,690277,889768,903972,1376298c2046506,1862910,2362603,2752028,2740393,2750995v377790,-1033,758390,-1046243,901967,-1379226e" filled="f" strokecolor="black [3213]">
                   <v:path arrowok="t" o:connecttype="custom" o:connectlocs="0,324872;167946,19;331396,325964;495499,651510;658586,324872" o:connectangles="0,0,0,0,0"/>
                 </v:shape>
-                <v:shape id="Freeform 16" o:spid="_x0000_s1028" style="position:absolute;width:6585;height:6515;visibility:visible;mso-wrap-style:square;v-text-anchor:middle" coordsize="3642360,2750995" o:gfxdata="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" path="m,1371769c320040,686604,587275,-8709,928839,82v341564,8791,690277,889768,903972,1376298c2046506,1862910,2362603,2752028,2740393,2750995v377790,-1033,758390,-1046243,901967,-1379226e" filled="f" strokecolor="black [3213]">
+                <v:shape id="Freeform 16" o:spid="_x0000_s1028" style="position:absolute;width:6585;height:6515;visibility:visible;mso-wrap-style:square;v-text-anchor:middle" coordsize="3642360,2750995" o:gfxdata="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" path="m,1371769c320040,686604,587275,-8709,928839,82v341564,8791,690277,889768,903972,1376298c2046506,1862910,2362603,2752028,2740393,2750995v377790,-1033,758390,-1046243,901967,-1379226e" filled="f" strokecolor="black [3213]">
                   <v:path arrowok="t" o:connecttype="custom" o:connectlocs="0,324872;167946,19;331396,325964;495499,651510;658586,324872" o:connectangles="0,0,0,0,0"/>
                 </v:shape>
-                <v:shape id="Freeform 17" o:spid="_x0000_s1029" style="position:absolute;left:13156;width:6585;height:6515;visibility:visible;mso-wrap-style:square;v-text-anchor:middle" coordsize="3642360,2750995" o:gfxdata="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" path="m,1371769c320040,686604,587275,-8709,928839,82v341564,8791,690277,889768,903972,1376298c2046506,1862910,2362603,2752028,2740393,2750995v377790,-1033,758390,-1046243,901967,-1379226e" filled="f" strokecolor="black [3213]">
+                <v:shape id="Freeform 17" o:spid="_x0000_s1029" style="position:absolute;left:13156;width:6585;height:6515;visibility:visible;mso-wrap-style:square;v-text-anchor:middle" coordsize="3642360,2750995" o:gfxdata="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" path="m,1371769c320040,686604,587275,-8709,928839,82v341564,8791,690277,889768,903972,1376298c2046506,1862910,2362603,2752028,2740393,2750995v377790,-1033,758390,-1046243,901967,-1379226e" filled="f" strokecolor="black [3213]">
                   <v:path arrowok="t" o:connecttype="custom" o:connectlocs="0,324872;167923,19;331350,325964;495430,651510;658495,324872" o:connectangles="0,0,0,0,0"/>
                 </v:shape>
               </v:group>
@@ -4397,14 +4409,14 @@
           </mc:Choice>
           <mc:Fallback>
             <w:pict>
-              <v:group id="Group 18" o:spid="_x0000_s1026" style="position:absolute;margin-left:318.1pt;margin-top:122.25pt;width:61.2pt;height:21.6pt;rotation:-17;z-index:251761664;mso-width-relative:margin;mso-height-relative:margin" coordsize="19741,6515" o:gfxdata="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">
-                <v:shape id="Freeform 19" o:spid="_x0000_s1027" style="position:absolute;left:6567;width:6586;height:6515;visibility:visible;mso-wrap-style:square;v-text-anchor:middle" coordsize="3642360,2750995" o:gfxdata="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" path="m,1371769c320040,686604,587275,-8709,928839,82v341564,8791,690277,889768,903972,1376298c2046506,1862910,2362603,2752028,2740393,2750995v377790,-1033,758390,-1046243,901967,-1379226e" filled="f" strokecolor="black [3213]">
+              <v:group w14:anchorId="6BCD635C" id="Group 18" o:spid="_x0000_s1026" style="position:absolute;margin-left:318.1pt;margin-top:122.25pt;width:61.2pt;height:21.6pt;rotation:-17;z-index:251761664;mso-width-relative:margin;mso-height-relative:margin" coordsize="19741,6515" o:gfxdata="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">
+                <v:shape id="Freeform 19" o:spid="_x0000_s1027" style="position:absolute;left:6567;width:6586;height:6515;visibility:visible;mso-wrap-style:square;v-text-anchor:middle" coordsize="3642360,2750995" o:gfxdata="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" path="m,1371769c320040,686604,587275,-8709,928839,82v341564,8791,690277,889768,903972,1376298c2046506,1862910,2362603,2752028,2740393,2750995v377790,-1033,758390,-1046243,901967,-1379226e" filled="f" strokecolor="black [3213]">
                   <v:path arrowok="t" o:connecttype="custom" o:connectlocs="0,324872;167946,19;331396,325964;495499,651510;658586,324872" o:connectangles="0,0,0,0,0"/>
                 </v:shape>
-                <v:shape id="Freeform 20" o:spid="_x0000_s1028" style="position:absolute;width:6585;height:6515;visibility:visible;mso-wrap-style:square;v-text-anchor:middle" coordsize="3642360,2750995" o:gfxdata="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" path="m,1371769c320040,686604,587275,-8709,928839,82v341564,8791,690277,889768,903972,1376298c2046506,1862910,2362603,2752028,2740393,2750995v377790,-1033,758390,-1046243,901967,-1379226e" filled="f" strokecolor="black [3213]">
+                <v:shape id="Freeform 20" o:spid="_x0000_s1028" style="position:absolute;width:6585;height:6515;visibility:visible;mso-wrap-style:square;v-text-anchor:middle" coordsize="3642360,2750995" o:gfxdata="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" path="m,1371769c320040,686604,587275,-8709,928839,82v341564,8791,690277,889768,903972,1376298c2046506,1862910,2362603,2752028,2740393,2750995v377790,-1033,758390,-1046243,901967,-1379226e" filled="f" strokecolor="black [3213]">
                   <v:path arrowok="t" o:connecttype="custom" o:connectlocs="0,324872;167946,19;331396,325964;495499,651510;658586,324872" o:connectangles="0,0,0,0,0"/>
                 </v:shape>
-                <v:shape id="Freeform 21" o:spid="_x0000_s1029" style="position:absolute;left:13156;width:6585;height:6515;visibility:visible;mso-wrap-style:square;v-text-anchor:middle" coordsize="3642360,2750995" o:gfxdata="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" path="m,1371769c320040,686604,587275,-8709,928839,82v341564,8791,690277,889768,903972,1376298c2046506,1862910,2362603,2752028,2740393,2750995v377790,-1033,758390,-1046243,901967,-1379226e" filled="f" strokecolor="black [3213]">
+                <v:shape id="Freeform 21" o:spid="_x0000_s1029" style="position:absolute;left:13156;width:6585;height:6515;visibility:visible;mso-wrap-style:square;v-text-anchor:middle" coordsize="3642360,2750995" o:gfxdata="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" path="m,1371769c320040,686604,587275,-8709,928839,82v341564,8791,690277,889768,903972,1376298c2046506,1862910,2362603,2752028,2740393,2750995v377790,-1033,758390,-1046243,901967,-1379226e" filled="f" strokecolor="black [3213]">
                   <v:path arrowok="t" o:connecttype="custom" o:connectlocs="0,324872;167923,19;331350,325964;495430,651510;658495,324872" o:connectangles="0,0,0,0,0"/>
                 </v:shape>
               </v:group>
@@ -6126,14 +6138,14 @@
           </mc:Choice>
           <mc:Fallback>
             <w:pict>
-              <v:group id="Group 22" o:spid="_x0000_s1026" style="position:absolute;margin-left:318.15pt;margin-top:229.8pt;width:61.2pt;height:21.6pt;rotation:-17;z-index:251763712;mso-width-relative:margin;mso-height-relative:margin" coordsize="19741,6515" o:gfxdata="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">
-                <v:shape id="Freeform 23" o:spid="_x0000_s1027" style="position:absolute;left:6567;width:6586;height:6515;visibility:visible;mso-wrap-style:square;v-text-anchor:middle" coordsize="3642360,2750995" o:gfxdata="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" path="m,1371769c320040,686604,587275,-8709,928839,82v341564,8791,690277,889768,903972,1376298c2046506,1862910,2362603,2752028,2740393,2750995v377790,-1033,758390,-1046243,901967,-1379226e" filled="f" strokecolor="black [3213]">
+              <v:group w14:anchorId="5A28DEEC" id="Group 22" o:spid="_x0000_s1026" style="position:absolute;margin-left:318.15pt;margin-top:229.8pt;width:61.2pt;height:21.6pt;rotation:-17;z-index:251763712;mso-width-relative:margin;mso-height-relative:margin" coordsize="19741,6515" o:gfxdata="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">
+                <v:shape id="Freeform 23" o:spid="_x0000_s1027" style="position:absolute;left:6567;width:6586;height:6515;visibility:visible;mso-wrap-style:square;v-text-anchor:middle" coordsize="3642360,2750995" o:gfxdata="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" path="m,1371769c320040,686604,587275,-8709,928839,82v341564,8791,690277,889768,903972,1376298c2046506,1862910,2362603,2752028,2740393,2750995v377790,-1033,758390,-1046243,901967,-1379226e" filled="f" strokecolor="black [3213]">
                   <v:path arrowok="t" o:connecttype="custom" o:connectlocs="0,324872;167946,19;331396,325964;495499,651510;658586,324872" o:connectangles="0,0,0,0,0"/>
                 </v:shape>
-                <v:shape id="Freeform 24" o:spid="_x0000_s1028" style="position:absolute;width:6585;height:6515;visibility:visible;mso-wrap-style:square;v-text-anchor:middle" coordsize="3642360,2750995" o:gfxdata="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" path="m,1371769c320040,686604,587275,-8709,928839,82v341564,8791,690277,889768,903972,1376298c2046506,1862910,2362603,2752028,2740393,2750995v377790,-1033,758390,-1046243,901967,-1379226e" filled="f" strokecolor="black [3213]">
+                <v:shape id="Freeform 24" o:spid="_x0000_s1028" style="position:absolute;width:6585;height:6515;visibility:visible;mso-wrap-style:square;v-text-anchor:middle" coordsize="3642360,2750995" o:gfxdata="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" path="m,1371769c320040,686604,587275,-8709,928839,82v341564,8791,690277,889768,903972,1376298c2046506,1862910,2362603,2752028,2740393,2750995v377790,-1033,758390,-1046243,901967,-1379226e" filled="f" strokecolor="black [3213]">
                   <v:path arrowok="t" o:connecttype="custom" o:connectlocs="0,324872;167946,19;331396,325964;495499,651510;658586,324872" o:connectangles="0,0,0,0,0"/>
                 </v:shape>
-                <v:shape id="Freeform 25" o:spid="_x0000_s1029" style="position:absolute;left:13156;width:6585;height:6515;visibility:visible;mso-wrap-style:square;v-text-anchor:middle" coordsize="3642360,2750995" o:gfxdata="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" path="m,1371769c320040,686604,587275,-8709,928839,82v341564,8791,690277,889768,903972,1376298c2046506,1862910,2362603,2752028,2740393,2750995v377790,-1033,758390,-1046243,901967,-1379226e" filled="f" strokecolor="black [3213]">
+                <v:shape id="Freeform 25" o:spid="_x0000_s1029" style="position:absolute;left:13156;width:6585;height:6515;visibility:visible;mso-wrap-style:square;v-text-anchor:middle" coordsize="3642360,2750995" o:gfxdata="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" path="m,1371769c320040,686604,587275,-8709,928839,82v341564,8791,690277,889768,903972,1376298c2046506,1862910,2362603,2752028,2740393,2750995v377790,-1033,758390,-1046243,901967,-1379226e" filled="f" strokecolor="black [3213]">
                   <v:path arrowok="t" o:connecttype="custom" o:connectlocs="0,324872;167923,19;331350,325964;495430,651510;658495,324872" o:connectangles="0,0,0,0,0"/>
                 </v:shape>
               </v:group>
@@ -7855,14 +7867,14 @@
           </mc:Choice>
           <mc:Fallback>
             <w:pict>
-              <v:group id="Group 13" o:spid="_x0000_s1026" style="position:absolute;margin-left:318.25pt;margin-top:175.65pt;width:61.2pt;height:21.6pt;rotation:-17;z-index:251757568;mso-width-relative:margin;mso-height-relative:margin" coordsize="19741,6515" o:gfxdata="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">
-                <v:shape id="Freeform 9" o:spid="_x0000_s1027" style="position:absolute;left:6567;width:6586;height:6515;visibility:visible;mso-wrap-style:square;v-text-anchor:middle" coordsize="3642360,2750995" o:gfxdata="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" path="m,1371769c320040,686604,587275,-8709,928839,82v341564,8791,690277,889768,903972,1376298c2046506,1862910,2362603,2752028,2740393,2750995v377790,-1033,758390,-1046243,901967,-1379226e" filled="f" strokecolor="black [3213]">
+              <v:group w14:anchorId="2ECC4003" id="Group 13" o:spid="_x0000_s1026" style="position:absolute;margin-left:318.25pt;margin-top:175.65pt;width:61.2pt;height:21.6pt;rotation:-17;z-index:251757568;mso-width-relative:margin;mso-height-relative:margin" coordsize="19741,6515" o:gfxdata="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">
+                <v:shape id="Freeform 9" o:spid="_x0000_s1027" style="position:absolute;left:6567;width:6586;height:6515;visibility:visible;mso-wrap-style:square;v-text-anchor:middle" coordsize="3642360,2750995" o:gfxdata="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" path="m,1371769c320040,686604,587275,-8709,928839,82v341564,8791,690277,889768,903972,1376298c2046506,1862910,2362603,2752028,2740393,2750995v377790,-1033,758390,-1046243,901967,-1379226e" filled="f" strokecolor="black [3213]">
                   <v:path arrowok="t" o:connecttype="custom" o:connectlocs="0,324872;167946,19;331396,325964;495499,651510;658586,324872" o:connectangles="0,0,0,0,0"/>
                 </v:shape>
-                <v:shape id="Freeform 10" o:spid="_x0000_s1028" style="position:absolute;width:6585;height:6515;visibility:visible;mso-wrap-style:square;v-text-anchor:middle" coordsize="3642360,2750995" o:gfxdata="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" path="m,1371769c320040,686604,587275,-8709,928839,82v341564,8791,690277,889768,903972,1376298c2046506,1862910,2362603,2752028,2740393,2750995v377790,-1033,758390,-1046243,901967,-1379226e" filled="f" strokecolor="black [3213]">
+                <v:shape id="Freeform 10" o:spid="_x0000_s1028" style="position:absolute;width:6585;height:6515;visibility:visible;mso-wrap-style:square;v-text-anchor:middle" coordsize="3642360,2750995" o:gfxdata="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" path="m,1371769c320040,686604,587275,-8709,928839,82v341564,8791,690277,889768,903972,1376298c2046506,1862910,2362603,2752028,2740393,2750995v377790,-1033,758390,-1046243,901967,-1379226e" filled="f" strokecolor="black [3213]">
                   <v:path arrowok="t" o:connecttype="custom" o:connectlocs="0,324872;167946,19;331396,325964;495499,651510;658586,324872" o:connectangles="0,0,0,0,0"/>
                 </v:shape>
-                <v:shape id="Freeform 12" o:spid="_x0000_s1029" style="position:absolute;left:13156;width:6585;height:6515;visibility:visible;mso-wrap-style:square;v-text-anchor:middle" coordsize="3642360,2750995" o:gfxdata="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" path="m,1371769c320040,686604,587275,-8709,928839,82v341564,8791,690277,889768,903972,1376298c2046506,1862910,2362603,2752028,2740393,2750995v377790,-1033,758390,-1046243,901967,-1379226e" filled="f" strokecolor="black [3213]">
+                <v:shape id="Freeform 12" o:spid="_x0000_s1029" style="position:absolute;left:13156;width:6585;height:6515;visibility:visible;mso-wrap-style:square;v-text-anchor:middle" coordsize="3642360,2750995" o:gfxdata="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" path="m,1371769c320040,686604,587275,-8709,928839,82v341564,8791,690277,889768,903972,1376298c2046506,1862910,2362603,2752028,2740393,2750995v377790,-1033,758390,-1046243,901967,-1379226e" filled="f" strokecolor="black [3213]">
                   <v:path arrowok="t" o:connecttype="custom" o:connectlocs="0,324872;167923,19;331350,325964;495430,651510;658495,324872" o:connectangles="0,0,0,0,0"/>
                 </v:shape>
               </v:group>
@@ -7932,7 +7944,7 @@
           </mc:Choice>
           <mc:Fallback>
             <w:pict>
-              <v:shape id="Straight Arrow Connector 8" o:spid="_x0000_s1026" type="#_x0000_t32" style="position:absolute;margin-left:319.25pt;margin-top:228.2pt;width:71.75pt;height:21.55pt;flip:y;z-index:251751424;visibility:visible;mso-wrap-style:square;mso-wrap-distance-left:9pt;mso-wrap-distance-top:0;mso-wrap-distance-right:9pt;mso-wrap-distance-bottom:0;mso-position-horizontal:absolute;mso-position-horizontal-relative:text;mso-position-vertical:absolute;mso-position-vertical-relative:text" o:gfxdata="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" strokecolor="black [3213]">
+              <v:shape w14:anchorId="6327F028" id="Straight Arrow Connector 8" o:spid="_x0000_s1026" type="#_x0000_t32" style="position:absolute;margin-left:319.25pt;margin-top:228.2pt;width:71.75pt;height:21.55pt;flip:y;z-index:251751424;visibility:visible;mso-wrap-style:square;mso-wrap-distance-left:9pt;mso-wrap-distance-top:0;mso-wrap-distance-right:9pt;mso-wrap-distance-bottom:0;mso-position-horizontal:absolute;mso-position-horizontal-relative:text;mso-position-vertical:absolute;mso-position-vertical-relative:text" o:gfxdata="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" strokecolor="black [3213]">
                 <v:stroke endarrow="open"/>
               </v:shape>
             </w:pict>
@@ -8157,15 +8169,15 @@
           </mc:Choice>
           <mc:Fallback>
             <w:pict>
-              <v:group id="Group 3" o:spid="_x0000_s1031" style="position:absolute;margin-left:279.4pt;margin-top:196.05pt;width:31.75pt;height:53.55pt;z-index:251749376;mso-height-relative:margin" coordorigin=",117" coordsize="4037,6815" o:gfxdata="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">
-                <v:line id="Straight Connector 4" o:spid="_x0000_s1032" style="position:absolute;visibility:visible;mso-wrap-style:square" from="803,6932" to="4037,6932" o:connectortype="straight" o:gfxdata="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" strokecolor="black [3213]" strokeweight=".5pt">
+              <v:group w14:anchorId="4C43D4BB" id="Group 3" o:spid="_x0000_s1031" style="position:absolute;margin-left:279.4pt;margin-top:196.05pt;width:31.75pt;height:53.55pt;z-index:251749376;mso-height-relative:margin" coordorigin=",117" coordsize="4037,6815" o:gfxdata="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">
+                <v:line id="Straight Connector 4" o:spid="_x0000_s1032" style="position:absolute;visibility:visible;mso-wrap-style:square" from="803,6932" to="4037,6932" o:connectortype="straight" o:gfxdata="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" strokecolor="black [3213]" strokeweight=".5pt">
                   <v:stroke dashstyle="dashDot"/>
                 </v:line>
-                <v:shape id="Straight Arrow Connector 5" o:spid="_x0000_s1033" type="#_x0000_t32" style="position:absolute;left:1942;top:117;width:0;height:6815;visibility:visible;mso-wrap-style:square" o:connectortype="straight" o:gfxdata="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" strokecolor="black [3213]">
+                <v:shape id="Straight Arrow Connector 5" o:spid="_x0000_s1033" type="#_x0000_t32" style="position:absolute;left:1942;top:117;width:0;height:6815;visibility:visible;mso-wrap-style:square" o:connectortype="straight" o:gfxdata="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" strokecolor="black [3213]">
                   <v:stroke startarrow="classic" endarrow="classic"/>
                 </v:shape>
-                <v:rect id="Rectangle 6" o:spid="_x0000_s1034" style="position:absolute;left:1071;top:2348;width:1709;height:1942;visibility:visible;mso-wrap-style:square;v-text-anchor:middle" o:gfxdata="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" fillcolor="white [3212]" strokecolor="white [3212]" strokeweight="2pt"/>
-                <v:shape id="Text Box 7" o:spid="_x0000_s1035" type="#_x0000_t202" style="position:absolute;top:2103;width:3740;height:2820;visibility:visible;mso-wrap-style:square;v-text-anchor:top" o:gfxdata="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" filled="f" stroked="f" strokeweight=".5pt">
+                <v:rect id="Rectangle 6" o:spid="_x0000_s1034" style="position:absolute;left:1071;top:2348;width:1709;height:1942;visibility:visible;mso-wrap-style:square;v-text-anchor:middle" o:gfxdata="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" fillcolor="white [3212]" strokecolor="white [3212]" strokeweight="2pt"/>
+                <v:shape id="Text Box 7" o:spid="_x0000_s1035" type="#_x0000_t202" style="position:absolute;top:2103;width:3740;height:2820;visibility:visible;mso-wrap-style:square;v-text-anchor:top" o:gfxdata="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" filled="f" stroked="f" strokeweight=".5pt">
                   <v:textbox>
                     <w:txbxContent>
                       <w:p>
@@ -8498,17 +8510,17 @@
           </mc:Choice>
           <mc:Fallback>
             <w:pict>
-              <v:group id="Group 40" o:spid="_x0000_s1026" style="position:absolute;margin-left:312.85pt;margin-top:62.55pt;width:7.1pt;height:208.9pt;z-index:251722752;mso-width-relative:margin;mso-height-relative:margin" coordorigin=",1466" coordsize="914,26551" o:gfxdata="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">
-                <v:group id="Group 41" o:spid="_x0000_s1027" style="position:absolute;left:398;top:1466;width:74;height:26551" coordorigin="-58,1466" coordsize="73,26551" o:gfxdata="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">
-                  <v:line id="Straight Connector 42" o:spid="_x0000_s1028" style="position:absolute;flip:x;visibility:visible;mso-wrap-style:square" from="0,1466" to="14,3886" o:connectortype="straight" o:gfxdata="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" strokecolor="black [3213]" strokeweight="3pt"/>
-                  <v:line id="Straight Connector 43" o:spid="_x0000_s1029" style="position:absolute;visibility:visible;mso-wrap-style:square" from="0,5029" to="0,10984" o:connectortype="straight" o:gfxdata="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" strokecolor="black [3213]" strokeweight="3pt"/>
-                  <v:line id="Straight Connector 44" o:spid="_x0000_s1030" style="position:absolute;flip:x;visibility:visible;mso-wrap-style:square" from="-58,25553" to="-45,28017" o:connectortype="straight" o:gfxdata="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" strokecolor="black [3213]" strokeweight="3pt"/>
+              <v:group w14:anchorId="63CB5120" id="Group 40" o:spid="_x0000_s1026" style="position:absolute;margin-left:312.85pt;margin-top:62.55pt;width:7.1pt;height:208.9pt;z-index:251722752;mso-width-relative:margin;mso-height-relative:margin" coordorigin=",1466" coordsize="914,26551" o:gfxdata="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">
+                <v:group id="Group 41" o:spid="_x0000_s1027" style="position:absolute;left:398;top:1466;width:74;height:26551" coordorigin="-58,1466" coordsize="73,26551" o:gfxdata="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">
+                  <v:line id="Straight Connector 42" o:spid="_x0000_s1028" style="position:absolute;flip:x;visibility:visible;mso-wrap-style:square" from="0,1466" to="14,3886" o:connectortype="straight" o:gfxdata="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" strokecolor="black [3213]" strokeweight="3pt"/>
+                  <v:line id="Straight Connector 43" o:spid="_x0000_s1029" style="position:absolute;visibility:visible;mso-wrap-style:square" from="0,5029" to="0,10984" o:connectortype="straight" o:gfxdata="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" strokecolor="black [3213]" strokeweight="3pt"/>
+                  <v:line id="Straight Connector 44" o:spid="_x0000_s1030" style="position:absolute;flip:x;visibility:visible;mso-wrap-style:square" from="-58,25553" to="-45,28017" o:connectortype="straight" o:gfxdata="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" strokecolor="black [3213]" strokeweight="3pt"/>
                 </v:group>
-                <v:group id="Group 45" o:spid="_x0000_s1031" style="position:absolute;top:3886;width:914;height:9220" coordsize="914,9220" o:gfxdata="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">
-                  <v:line id="Straight Connector 46" o:spid="_x0000_s1032" style="position:absolute;visibility:hidden;mso-wrap-style:square" from="0,0" to="914,0" o:connectortype="straight" o:gfxdata="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" strokecolor="black [3213]" strokeweight="1.5pt"/>
-                  <v:line id="Straight Connector 47" o:spid="_x0000_s1033" style="position:absolute;visibility:hidden;mso-wrap-style:square" from="0,1143" to="914,1143" o:connectortype="straight" o:gfxdata="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" strokecolor="black [3213]" strokeweight="1.5pt"/>
-                  <v:line id="Straight Connector 48" o:spid="_x0000_s1034" style="position:absolute;visibility:hidden;mso-wrap-style:square" from="0,9220" to="914,9220" o:connectortype="straight" o:gfxdata="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" strokecolor="black [3213]" strokeweight="1.5pt"/>
-                  <v:line id="Straight Connector 49" o:spid="_x0000_s1035" style="position:absolute;visibility:hidden;mso-wrap-style:square" from="0,8077" to="914,8077" o:connectortype="straight" o:gfxdata="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" strokecolor="black [3213]" strokeweight="1.5pt"/>
+                <v:group id="Group 45" o:spid="_x0000_s1031" style="position:absolute;top:3886;width:914;height:9220" coordsize="914,9220" o:gfxdata="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">
+                  <v:line id="Straight Connector 46" o:spid="_x0000_s1032" style="position:absolute;visibility:hidden;mso-wrap-style:square" from="0,0" to="914,0" o:connectortype="straight" o:gfxdata="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" strokecolor="black [3213]" strokeweight="1.5pt"/>
+                  <v:line id="Straight Connector 47" o:spid="_x0000_s1033" style="position:absolute;visibility:hidden;mso-wrap-style:square" from="0,1143" to="914,1143" o:connectortype="straight" o:gfxdata="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" strokecolor="black [3213]" strokeweight="1.5pt"/>
+                  <v:line id="Straight Connector 48" o:spid="_x0000_s1034" style="position:absolute;visibility:hidden;mso-wrap-style:square" from="0,9220" to="914,9220" o:connectortype="straight" o:gfxdata="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" strokecolor="black [3213]" strokeweight="1.5pt"/>
+                  <v:line id="Straight Connector 49" o:spid="_x0000_s1035" style="position:absolute;visibility:hidden;mso-wrap-style:square" from="0,8077" to="914,8077" o:connectortype="straight" o:gfxdata="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" strokecolor="black [3213]" strokeweight="1.5pt"/>
                 </v:group>
               </v:group>
             </w:pict>
@@ -8576,7 +8588,7 @@
           </mc:Choice>
           <mc:Fallback>
             <w:pict>
-              <v:line id="Straight Connector 2" o:spid="_x0000_s1026" style="position:absolute;z-index:251747328;visibility:visible;mso-wrap-style:square;mso-wrap-distance-left:9pt;mso-wrap-distance-top:0;mso-wrap-distance-right:9pt;mso-wrap-distance-bottom:0;mso-position-horizontal:absolute;mso-position-horizontal-relative:text;mso-position-vertical:absolute;mso-position-vertical-relative:text" from="316.45pt,199.2pt" to="316.45pt,246.05pt" o:gfxdata="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" strokecolor="black [3213]" strokeweight="3pt"/>
+              <v:line w14:anchorId="12DD3278" id="Straight Connector 2" o:spid="_x0000_s1026" style="position:absolute;z-index:251747328;visibility:visible;mso-wrap-style:square;mso-wrap-distance-left:9pt;mso-wrap-distance-top:0;mso-wrap-distance-right:9pt;mso-wrap-distance-bottom:0;mso-position-horizontal:absolute;mso-position-horizontal-relative:text;mso-position-vertical:absolute;mso-position-vertical-relative:text" from="316.45pt,199.2pt" to="316.45pt,246.05pt" o:gfxdata="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" strokecolor="black [3213]" strokeweight="3pt"/>
             </w:pict>
           </mc:Fallback>
         </mc:AlternateContent>
@@ -8668,7 +8680,7 @@
           </mc:Choice>
           <mc:Fallback>
             <w:pict>
-              <v:shape id="Text Box 85" o:spid="_x0000_s1036" type="#_x0000_t202" style="position:absolute;margin-left:385.15pt;margin-top:164.6pt;width:23pt;height:22.15pt;z-index:251743232;visibility:visible;mso-wrap-style:square;mso-width-percent:0;mso-wrap-distance-left:9pt;mso-wrap-distance-top:0;mso-wrap-distance-right:9pt;mso-wrap-distance-bottom:0;mso-position-horizontal:absolute;mso-position-horizontal-relative:text;mso-position-vertical:absolute;mso-position-vertical-relative:text;mso-width-percent:0;mso-width-relative:margin;v-text-anchor:top" o:gfxdata="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" filled="f" stroked="f" strokeweight=".5pt">
+              <v:shape w14:anchorId="38BDF581" id="Text Box 85" o:spid="_x0000_s1036" type="#_x0000_t202" style="position:absolute;margin-left:385.15pt;margin-top:164.6pt;width:23pt;height:22.15pt;z-index:251743232;visibility:visible;mso-wrap-style:square;mso-width-percent:0;mso-wrap-distance-left:9pt;mso-wrap-distance-top:0;mso-wrap-distance-right:9pt;mso-wrap-distance-bottom:0;mso-position-horizontal:absolute;mso-position-horizontal-relative:text;mso-position-vertical:absolute;mso-position-vertical-relative:text;mso-width-percent:0;mso-width-relative:margin;v-text-anchor:top" o:gfxdata="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" filled="f" stroked="f" strokeweight=".5pt">
                 <v:textbox>
                   <w:txbxContent>
                     <w:p>
@@ -8779,7 +8791,7 @@
           </mc:Choice>
           <mc:Fallback>
             <w:pict>
-              <v:shape id="Text Box 83" o:spid="_x0000_s1037" type="#_x0000_t202" style="position:absolute;margin-left:385.15pt;margin-top:54.1pt;width:23pt;height:22.15pt;z-index:251739136;visibility:visible;mso-wrap-style:square;mso-width-percent:0;mso-wrap-distance-left:9pt;mso-wrap-distance-top:0;mso-wrap-distance-right:9pt;mso-wrap-distance-bottom:0;mso-position-horizontal:absolute;mso-position-horizontal-relative:text;mso-position-vertical:absolute;mso-position-vertical-relative:text;mso-width-percent:0;mso-width-relative:margin;v-text-anchor:top" o:gfxdata="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" filled="f" stroked="f" strokeweight=".5pt">
+              <v:shape w14:anchorId="119728FD" id="Text Box 83" o:spid="_x0000_s1037" type="#_x0000_t202" style="position:absolute;margin-left:385.15pt;margin-top:54.1pt;width:23pt;height:22.15pt;z-index:251739136;visibility:visible;mso-wrap-style:square;mso-width-percent:0;mso-wrap-distance-left:9pt;mso-wrap-distance-top:0;mso-wrap-distance-right:9pt;mso-wrap-distance-bottom:0;mso-position-horizontal:absolute;mso-position-horizontal-relative:text;mso-position-vertical:absolute;mso-position-vertical-relative:text;mso-width-percent:0;mso-width-relative:margin;v-text-anchor:top" o:gfxdata="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" filled="f" stroked="f" strokeweight=".5pt">
                 <v:textbox>
                   <w:txbxContent>
                     <w:p>
@@ -9021,15 +9033,15 @@
           </mc:Choice>
           <mc:Fallback>
             <w:pict>
-              <v:group id="Group 92" o:spid="_x0000_s1038" style="position:absolute;margin-left:279.45pt;margin-top:142.55pt;width:31.75pt;height:53.6pt;z-index:251745280;mso-height-relative:margin" coordorigin=",117" coordsize="4037,6815" o:gfxdata="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">
-                <v:line id="Straight Connector 94" o:spid="_x0000_s1039" style="position:absolute;visibility:visible;mso-wrap-style:square" from="803,6932" to="4037,6932" o:connectortype="straight" o:gfxdata="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" strokecolor="black [3213]" strokeweight=".5pt">
+              <v:group w14:anchorId="3F621FE1" id="Group 92" o:spid="_x0000_s1038" style="position:absolute;margin-left:279.45pt;margin-top:142.55pt;width:31.75pt;height:53.6pt;z-index:251745280;mso-height-relative:margin" coordorigin=",117" coordsize="4037,6815" o:gfxdata="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">
+                <v:line id="Straight Connector 94" o:spid="_x0000_s1039" style="position:absolute;visibility:visible;mso-wrap-style:square" from="803,6932" to="4037,6932" o:connectortype="straight" o:gfxdata="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" strokecolor="black [3213]" strokeweight=".5pt">
                   <v:stroke dashstyle="dashDot"/>
                 </v:line>
-                <v:shape id="Straight Arrow Connector 95" o:spid="_x0000_s1040" type="#_x0000_t32" style="position:absolute;left:1942;top:117;width:0;height:6815;visibility:visible;mso-wrap-style:square" o:connectortype="straight" o:gfxdata="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" strokecolor="black [3213]">
+                <v:shape id="Straight Arrow Connector 95" o:spid="_x0000_s1040" type="#_x0000_t32" style="position:absolute;left:1942;top:117;width:0;height:6815;visibility:visible;mso-wrap-style:square" o:connectortype="straight" o:gfxdata="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" strokecolor="black [3213]">
                   <v:stroke startarrow="classic" endarrow="classic"/>
                 </v:shape>
-                <v:rect id="Rectangle 96" o:spid="_x0000_s1041" style="position:absolute;left:1071;top:2348;width:1709;height:1942;visibility:visible;mso-wrap-style:square;v-text-anchor:middle" o:gfxdata="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" fillcolor="white [3212]" strokecolor="white [3212]" strokeweight="2pt"/>
-                <v:shape id="Text Box 97" o:spid="_x0000_s1042" type="#_x0000_t202" style="position:absolute;top:2103;width:3740;height:2820;visibility:visible;mso-wrap-style:square;v-text-anchor:top" o:gfxdata="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" filled="f" stroked="f" strokeweight=".5pt">
+                <v:rect id="Rectangle 96" o:spid="_x0000_s1041" style="position:absolute;left:1071;top:2348;width:1709;height:1942;visibility:visible;mso-wrap-style:square;v-text-anchor:middle" o:gfxdata="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" fillcolor="white [3212]" strokecolor="white [3212]" strokeweight="2pt"/>
+                <v:shape id="Text Box 97" o:spid="_x0000_s1042" type="#_x0000_t202" style="position:absolute;top:2103;width:3740;height:2820;visibility:visible;mso-wrap-style:square;v-text-anchor:top" o:gfxdata="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" filled="f" stroked="f" strokeweight=".5pt">
                   <v:textbox>
                     <w:txbxContent>
                       <w:p>
@@ -9145,7 +9157,7 @@
           </mc:Choice>
           <mc:Fallback>
             <w:pict>
-              <v:shape id="Text Box 84" o:spid="_x0000_s1043" type="#_x0000_t202" style="position:absolute;margin-left:385.15pt;margin-top:109.35pt;width:23pt;height:22.15pt;z-index:251741184;visibility:visible;mso-wrap-style:square;mso-width-percent:0;mso-wrap-distance-left:9pt;mso-wrap-distance-top:0;mso-wrap-distance-right:9pt;mso-wrap-distance-bottom:0;mso-position-horizontal:absolute;mso-position-horizontal-relative:text;mso-position-vertical:absolute;mso-position-vertical-relative:text;mso-width-percent:0;mso-width-relative:margin;v-text-anchor:top" o:gfxdata="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" filled="f" stroked="f" strokeweight=".5pt">
+              <v:shape w14:anchorId="3A86C32E" id="Text Box 84" o:spid="_x0000_s1043" type="#_x0000_t202" style="position:absolute;margin-left:385.15pt;margin-top:109.35pt;width:23pt;height:22.15pt;z-index:251741184;visibility:visible;mso-wrap-style:square;mso-width-percent:0;mso-wrap-distance-left:9pt;mso-wrap-distance-top:0;mso-wrap-distance-right:9pt;mso-wrap-distance-bottom:0;mso-position-horizontal:absolute;mso-position-horizontal-relative:text;mso-position-vertical:absolute;mso-position-vertical-relative:text;mso-width-percent:0;mso-width-relative:margin;v-text-anchor:top" o:gfxdata="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" filled="f" stroked="f" strokeweight=".5pt">
                 <v:textbox>
                   <w:txbxContent>
                     <w:p>
@@ -9421,18 +9433,18 @@
           </mc:Choice>
           <mc:Fallback>
             <w:pict>
-              <v:group id="Group 76" o:spid="_x0000_s1044" style="position:absolute;margin-left:279.4pt;margin-top:87.75pt;width:31.75pt;height:54.55pt;z-index:251727872;mso-height-relative:margin" coordsize="4037,6932" o:gfxdata="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">
-                <v:line id="Straight Connector 70" o:spid="_x0000_s1045" style="position:absolute;visibility:visible;mso-wrap-style:square" from="720,0" to="3953,0" o:connectortype="straight" o:gfxdata="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" strokecolor="black [3213]" strokeweight=".5pt">
+              <v:group w14:anchorId="27E0DC21" id="Group 76" o:spid="_x0000_s1044" style="position:absolute;margin-left:279.4pt;margin-top:87.75pt;width:31.75pt;height:54.55pt;z-index:251727872;mso-height-relative:margin" coordsize="4037,6932" o:gfxdata="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">
+                <v:line id="Straight Connector 70" o:spid="_x0000_s1045" style="position:absolute;visibility:visible;mso-wrap-style:square" from="720,0" to="3953,0" o:connectortype="straight" o:gfxdata="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" strokecolor="black [3213]" strokeweight=".5pt">
                   <v:stroke dashstyle="dashDot"/>
                 </v:line>
-                <v:line id="Straight Connector 71" o:spid="_x0000_s1046" style="position:absolute;visibility:visible;mso-wrap-style:square" from="803,6932" to="4037,6932" o:connectortype="straight" o:gfxdata="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" strokecolor="black [3213]" strokeweight=".5pt">
+                <v:line id="Straight Connector 71" o:spid="_x0000_s1046" style="position:absolute;visibility:visible;mso-wrap-style:square" from="803,6932" to="4037,6932" o:connectortype="straight" o:gfxdata="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" strokecolor="black [3213]" strokeweight=".5pt">
                   <v:stroke dashstyle="dashDot"/>
                 </v:line>
-                <v:shape id="Straight Arrow Connector 72" o:spid="_x0000_s1047" type="#_x0000_t32" style="position:absolute;left:1942;top:117;width:0;height:6815;visibility:visible;mso-wrap-style:square" o:connectortype="straight" o:gfxdata="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" strokecolor="black [3213]">
+                <v:shape id="Straight Arrow Connector 72" o:spid="_x0000_s1047" type="#_x0000_t32" style="position:absolute;left:1942;top:117;width:0;height:6815;visibility:visible;mso-wrap-style:square" o:connectortype="straight" o:gfxdata="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" strokecolor="black [3213]">
                   <v:stroke startarrow="classic" endarrow="classic"/>
                 </v:shape>
-                <v:rect id="Rectangle 73" o:spid="_x0000_s1048" style="position:absolute;left:1071;top:2348;width:1709;height:1942;visibility:visible;mso-wrap-style:square;v-text-anchor:middle" o:gfxdata="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" fillcolor="white [3212]" strokecolor="white [3212]" strokeweight="2pt"/>
-                <v:shape id="Text Box 58" o:spid="_x0000_s1049" type="#_x0000_t202" style="position:absolute;top:2103;width:3740;height:2820;visibility:visible;mso-wrap-style:square;v-text-anchor:top" o:gfxdata="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" filled="f" stroked="f" strokeweight=".5pt">
+                <v:rect id="Rectangle 73" o:spid="_x0000_s1048" style="position:absolute;left:1071;top:2348;width:1709;height:1942;visibility:visible;mso-wrap-style:square;v-text-anchor:middle" o:gfxdata="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" fillcolor="white [3212]" strokecolor="white [3212]" strokeweight="2pt"/>
+                <v:shape id="Text Box 58" o:spid="_x0000_s1049" type="#_x0000_t202" style="position:absolute;top:2103;width:3740;height:2820;visibility:visible;mso-wrap-style:square;v-text-anchor:top" o:gfxdata="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" filled="f" stroked="f" strokeweight=".5pt">
                   <v:textbox>
                     <w:txbxContent>
                       <w:p>
@@ -9523,7 +9535,7 @@
           </mc:Choice>
           <mc:Fallback>
             <w:pict>
-              <v:shape id="Straight Arrow Connector 78" o:spid="_x0000_s1026" type="#_x0000_t32" style="position:absolute;margin-left:319.55pt;margin-top:173.95pt;width:71.75pt;height:21.55pt;flip:y;z-index:251731968;visibility:visible;mso-wrap-style:square;mso-wrap-distance-left:9pt;mso-wrap-distance-top:0;mso-wrap-distance-right:9pt;mso-wrap-distance-bottom:0;mso-position-horizontal:absolute;mso-position-horizontal-relative:text;mso-position-vertical:absolute;mso-position-vertical-relative:text" o:gfxdata="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" strokecolor="black [3213]">
+              <v:shape w14:anchorId="169DEE19" id="Straight Arrow Connector 78" o:spid="_x0000_s1026" type="#_x0000_t32" style="position:absolute;margin-left:319.55pt;margin-top:173.95pt;width:71.75pt;height:21.55pt;flip:y;z-index:251731968;visibility:visible;mso-wrap-style:square;mso-wrap-distance-left:9pt;mso-wrap-distance-top:0;mso-wrap-distance-right:9pt;mso-wrap-distance-bottom:0;mso-position-horizontal:absolute;mso-position-horizontal-relative:text;mso-position-vertical:absolute;mso-position-vertical-relative:text" o:gfxdata="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" strokecolor="black [3213]">
                 <v:stroke endarrow="open"/>
               </v:shape>
             </w:pict>
@@ -9591,7 +9603,7 @@
           </mc:Choice>
           <mc:Fallback>
             <w:pict>
-              <v:line id="Straight Connector 75" o:spid="_x0000_s1026" style="position:absolute;z-index:251729920;visibility:visible;mso-wrap-style:square;mso-wrap-distance-left:9pt;mso-wrap-distance-top:0;mso-wrap-distance-right:9pt;mso-wrap-distance-bottom:0;mso-position-horizontal:absolute;mso-position-horizontal-relative:text;mso-position-vertical:absolute;mso-position-vertical-relative:text" from="316.6pt,145.65pt" to="316.6pt,192.5pt" o:gfxdata="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" strokecolor="black [3213]" strokeweight="3pt"/>
+              <v:line w14:anchorId="7D85EE04" id="Straight Connector 75" o:spid="_x0000_s1026" style="position:absolute;z-index:251729920;visibility:visible;mso-wrap-style:square;mso-wrap-distance-left:9pt;mso-wrap-distance-top:0;mso-wrap-distance-right:9pt;mso-wrap-distance-bottom:0;mso-position-horizontal:absolute;mso-position-horizontal-relative:text;mso-position-vertical:absolute;mso-position-vertical-relative:text" from="316.6pt,145.65pt" to="316.6pt,192.5pt" o:gfxdata="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" strokecolor="black [3213]" strokeweight="3pt"/>
             </w:pict>
           </mc:Fallback>
         </mc:AlternateContent>
@@ -9608,7 +9620,7 @@
 </file>
 
 <file path=word/styles.xml><?xml version="1.0" encoding="utf-8"?>
-<w:styles xmlns:mc="http://schemas.openxmlformats.org/markup-compatibility/2006" xmlns:r="http://schemas.openxmlformats.org/officeDocument/2006/relationships" xmlns:w="http://schemas.openxmlformats.org/wordprocessingml/2006/main" xmlns:w14="http://schemas.microsoft.com/office/word/2010/wordml" mc:Ignorable="w14">
+<w:styles xmlns:mc="http://schemas.openxmlformats.org/markup-compatibility/2006" xmlns:r="http://schemas.openxmlformats.org/officeDocument/2006/relationships" xmlns:w="http://schemas.openxmlformats.org/wordprocessingml/2006/main" xmlns:w14="http://schemas.microsoft.com/office/word/2010/wordml" xmlns:w15="http://schemas.microsoft.com/office/word/2012/wordml" xmlns:w16se="http://schemas.microsoft.com/office/word/2015/wordml/symex" mc:Ignorable="w14 w15 w16se">
   <w:docDefaults>
     <w:rPrDefault>
       <w:rPr>
@@ -9624,365 +9636,378 @@
       </w:pPr>
     </w:pPrDefault>
   </w:docDefaults>
-  <w:latentStyles w:defLockedState="0" w:defUIPriority="99" w:defSemiHidden="1" w:defUnhideWhenUsed="1" w:defQFormat="0" w:count="267">
-    <w:lsdException w:name="Normal" w:semiHidden="0" w:uiPriority="0" w:unhideWhenUsed="0" w:qFormat="1"/>
-    <w:lsdException w:name="heading 1" w:semiHidden="0" w:uiPriority="9" w:unhideWhenUsed="0" w:qFormat="1"/>
-    <w:lsdException w:name="heading 2" w:uiPriority="9" w:qFormat="1"/>
-    <w:lsdException w:name="heading 3" w:uiPriority="9" w:qFormat="1"/>
-    <w:lsdException w:name="heading 4" w:uiPriority="9" w:qFormat="1"/>
-    <w:lsdException w:name="heading 5" w:uiPriority="9" w:qFormat="1"/>
-    <w:lsdException w:name="heading 6" w:uiPriority="9" w:qFormat="1"/>
-    <w:lsdException w:name="heading 7" w:uiPriority="9" w:qFormat="1"/>
-    <w:lsdException w:name="heading 8" w:uiPriority="9" w:qFormat="1"/>
-    <w:lsdException w:name="heading 9" w:uiPriority="9" w:qFormat="1"/>
-    <w:lsdException w:name="toc 1" w:uiPriority="39"/>
-    <w:lsdException w:name="toc 2" w:uiPriority="39"/>
-    <w:lsdException w:name="toc 3" w:uiPriority="39"/>
-    <w:lsdException w:name="toc 4" w:uiPriority="39"/>
-    <w:lsdException w:name="toc 5" w:uiPriority="39"/>
-    <w:lsdException w:name="toc 6" w:uiPriority="39"/>
-    <w:lsdException w:name="toc 7" w:uiPriority="39"/>
-    <w:lsdException w:name="toc 8" w:uiPriority="39"/>
-    <w:lsdException w:name="toc 9" w:uiPriority="39"/>
-    <w:lsdException w:name="caption" w:uiPriority="35" w:qFormat="1"/>
-    <w:lsdException w:name="Title" w:semiHidden="0" w:uiPriority="10" w:unhideWhenUsed="0" w:qFormat="1"/>
-    <w:lsdException w:name="Default Paragraph Font" w:uiPriority="1"/>
-    <w:lsdException w:name="Subtitle" w:semiHidden="0" w:uiPriority="11" w:unhideWhenUsed="0" w:qFormat="1"/>
-    <w:lsdException w:name="Strong" w:semiHidden="0" w:uiPriority="22" w:unhideWhenUsed="0" w:qFormat="1"/>
-    <w:lsdException w:name="Emphasis" w:semiHidden="0" w:uiPriority="20" w:unhideWhenUsed="0" w:qFormat="1"/>
-    <w:lsdException w:name="Table Grid" w:semiHidden="0" w:uiPriority="59" w:unhideWhenUsed="0"/>
-    <w:lsdException w:name="Placeholder Text" w:unhideWhenUsed="0"/>
-    <w:lsdException w:name="No Spacing" w:semiHidden="0" w:uiPriority="1" w:unhideWhenUsed="0" w:qFormat="1"/>
-    <w:lsdException w:name="Light Shading" w:semiHidden="0" w:uiPriority="60" w:unhideWhenUsed="0"/>
-    <w:lsdException w:name="Light List" w:semiHidden="0" w:uiPriority="61" w:unhideWhenUsed="0"/>
-    <w:lsdException w:name="Light Grid" w:semiHidden="0" w:uiPriority="62" w:unhideWhenUsed="0"/>
-    <w:lsdException w:name="Medium Shading 1" w:semiHidden="0" w:uiPriority="63" w:unhideWhenUsed="0"/>
-    <w:lsdException w:name="Medium Shading 2" w:semiHidden="0" w:uiPriority="64" w:unhideWhenUsed="0"/>
-    <w:lsdException w:name="Medium List 1" w:semiHidden="0" w:uiPriority="65" w:unhideWhenUsed="0"/>
-    <w:lsdException w:name="Medium List 2" w:semiHidden="0" w:uiPriority="66" w:unhideWhenUsed="0"/>
-    <w:lsdException w:name="Medium Grid 1" w:semiHidden="0" w:uiPriority="67" w:unhideWhenUsed="0"/>
-    <w:lsdException w:name="Medium Grid 2" w:semiHidden="0" w:uiPriority="68" w:unhideWhenUsed="0"/>
-    <w:lsdException w:name="Medium Grid 3" w:semiHidden="0" w:uiPriority="69" w:unhideWhenUsed="0"/>
-    <w:lsdException w:name="Dark List" w:semiHidden="0" w:uiPriority="70" w:unhideWhenUsed="0"/>
-    <w:lsdException w:name="Colorful Shading" w:semiHidden="0" w:uiPriority="71" w:unhideWhenUsed="0"/>
-    <w:lsdException w:name="Colorful List" w:semiHidden="0" w:uiPriority="72" w:unhideWhenUsed="0"/>
-    <w:lsdException w:name="Colorful Grid" w:semiHidden="0" w:uiPriority="73" w:unhideWhenUsed="0"/>
-    <w:lsdException w:name="Light Shading Accent 1" w:semiHidden="0" w:uiPriority="60" w:unhideWhenUsed="0"/>
-    <w:lsdException w:name="Light List Accent 1" w:semiHidden="0" w:uiPriority="61" w:unhideWhenUsed="0"/>
-    <w:lsdException w:name="Light Grid Accent 1" w:semiHidden="0" w:uiPriority="62" w:unhideWhenUsed="0"/>
-    <w:lsdException w:name="Medium Shading 1 Accent 1" w:semiHidden="0" w:uiPriority="63" w:unhideWhenUsed="0"/>
-    <w:lsdException w:name="Medium Shading 2 Accent 1" w:semiHidden="0" w:uiPriority="64" w:unhideWhenUsed="0"/>
-    <w:lsdException w:name="Medium List 1 Accent 1" w:semiHidden="0" w:uiPriority="65" w:unhideWhenUsed="0"/>
-    <w:lsdException w:name="Revision" w:unhideWhenUsed="0"/>
-    <w:lsdException w:name="List Paragraph" w:semiHidden="0" w:uiPriority="34" w:unhideWhenUsed="0" w:qFormat="1"/>
-    <w:lsdException w:name="Quote" w:semiHidden="0" w:uiPriority="29" w:unhideWhenUsed="0" w:qFormat="1"/>
-    <w:lsdException w:name="Intense Quote" w:semiHidden="0" w:uiPriority="30" w:unhideWhenUsed="0" w:qFormat="1"/>
-    <w:lsdException w:name="Medium List 2 Accent 1" w:semiHidden="0" w:uiPriority="66" w:unhideWhenUsed="0"/>
-    <w:lsdException w:name="Medium Grid 1 Accent 1" w:semiHidden="0" w:uiPriority="67" w:unhideWhenUsed="0"/>
-    <w:lsdException w:name="Medium Grid 2 Accent 1" w:semiHidden="0" w:uiPriority="68" w:unhideWhenUsed="0"/>
-    <w:lsdException w:name="Medium Grid 3 Accent 1" w:semiHidden="0" w:uiPriority="69" w:unhideWhenUsed="0"/>
-    <w:lsdException w:name="Dark List Accent 1" w:semiHidden="0" w:uiPriority="70" w:unhideWhenUsed="0"/>
-    <w:lsdException w:name="Colorful Shading Accent 1" w:semiHidden="0" w:uiPriority="71" w:unhideWhenUsed="0"/>
-    <w:lsdException w:name="Colorful List Accent 1" w:semiHidden="0" w:uiPriority="72" w:unhideWhenUsed="0"/>
-    <w:lsdException w:name="Colorful Grid Accent 1" w:semiHidden="0" w:uiPriority="73" w:unhideWhenUsed="0"/>
-    <w:lsdException w:name="Light Shading Accent 2" w:semiHidden="0" w:uiPriority="60" w:unhideWhenUsed="0"/>
-    <w:lsdException w:name="Light List Accent 2" w:semiHidden="0" w:uiPriority="61" w:unhideWhenUsed="0"/>
-    <w:lsdException w:name="Light Grid Accent 2" w:semiHidden="0" w:uiPriority="62" w:unhideWhenUsed="0"/>
-    <w:lsdException w:name="Medium Shading 1 Accent 2" w:semiHidden="0" w:uiPriority="63" w:unhideWhenUsed="0"/>
-    <w:lsdException w:name="Medium Shading 2 Accent 2" w:semiHidden="0" w:uiPriority="64" w:unhideWhenUsed="0"/>
-    <w:lsdException w:name="Medium List 1 Accent 2" w:semiHidden="0" w:uiPriority="65" w:unhideWhenUsed="0"/>
-    <w:lsdException w:name="Medium List 2 Accent 2" w:semiHidden="0" w:uiPriority="66" w:unhideWhenUsed="0"/>
-    <w:lsdException w:name="Medium Grid 1 Accent 2" w:semiHidden="0" w:uiPriority="67" w:unhideWhenUsed="0"/>
-    <w:lsdException w:name="Medium Grid 2 Accent 2" w:semiHidden="0" w:uiPriority="68" w:unhideWhenUsed="0"/>
-    <w:lsdException w:name="Medium Grid 3 Accent 2" w:semiHidden="0" w:uiPriority="69" w:unhideWhenUsed="0"/>
-    <w:lsdException w:name="Dark List Accent 2" w:semiHidden="0" w:uiPriority="70" w:unhideWhenUsed="0"/>
-    <w:lsdException w:name="Colorful Shading Accent 2" w:semiHidden="0" w:uiPriority="71" w:unhideWhenUsed="0"/>
-    <w:lsdException w:name="Colorful List Accent 2" w:semiHidden="0" w:uiPriority="72" w:unhideWhenUsed="0"/>
-    <w:lsdException w:name="Colorful Grid Accent 2" w:semiHidden="0" w:uiPriority="73" w:unhideWhenUsed="0"/>
-    <w:lsdException w:name="Light Shading Accent 3" w:semiHidden="0" w:uiPriority="60" w:unhideWhenUsed="0"/>
-    <w:lsdException w:name="Light List Accent 3" w:semiHidden="0" w:uiPriority="61" w:unhideWhenUsed="0"/>
-    <w:lsdException w:name="Light Grid Accent 3" w:semiHidden="0" w:uiPriority="62" w:unhideWhenUsed="0"/>
-    <w:lsdException w:name="Medium Shading 1 Accent 3" w:semiHidden="0" w:uiPriority="63" w:unhideWhenUsed="0"/>
-    <w:lsdException w:name="Medium Shading 2 Accent 3" w:semiHidden="0" w:uiPriority="64" w:unhideWhenUsed="0"/>
-    <w:lsdException w:name="Medium List 1 Accent 3" w:semiHidden="0" w:uiPriority="65" w:unhideWhenUsed="0"/>
-    <w:lsdException w:name="Medium List 2 Accent 3" w:semiHidden="0" w:uiPriority="66" w:unhideWhenUsed="0"/>
-    <w:lsdException w:name="Medium Grid 1 Accent 3" w:semiHidden="0" w:uiPriority="67" w:unhideWhenUsed="0"/>
-    <w:lsdException w:name="Medium Grid 2 Accent 3" w:semiHidden="0" w:uiPriority="68" w:unhideWhenUsed="0"/>
-    <w:lsdException w:name="Medium Grid 3 Accent 3" w:semiHidden="0" w:uiPriority="69" w:unhideWhenUsed="0"/>
-    <w:lsdException w:name="Dark List Accent 3" w:semiHidden="0" w:uiPriority="70" w:unhideWhenUsed="0"/>
-    <w:lsdException w:name="Colorful Shading Accent 3" w:semiHidden="0" w:uiPriority="71" w:unhideWhenUsed="0"/>
-    <w:lsdException w:name="Colorful List Accent 3" w:semiHidden="0" w:uiPriority="72" w:unhideWhenUsed="0"/>
-    <w:lsdException w:name="Colorful Grid Accent 3" w:semiHidden="0" w:uiPriority="73" w:unhideWhenUsed="0"/>
-    <w:lsdException w:name="Light Shading Accent 4" w:semiHidden="0" w:uiPriority="60" w:unhideWhenUsed="0"/>
-    <w:lsdException w:name="Light List Accent 4" w:semiHidden="0" w:uiPriority="61" w:unhideWhenUsed="0"/>
-    <w:lsdException w:name="Light Grid Accent 4" w:semiHidden="0" w:uiPriority="62" w:unhideWhenUsed="0"/>
-    <w:lsdException w:name="Medium Shading 1 Accent 4" w:semiHidden="0" w:uiPriority="63" w:unhideWhenUsed="0"/>
-    <w:lsdException w:name="Medium Shading 2 Accent 4" w:semiHidden="0" w:uiPriority="64" w:unhideWhenUsed="0"/>
-    <w:lsdException w:name="Medium List 1 Accent 4" w:semiHidden="0" w:uiPriority="65" w:unhideWhenUsed="0"/>
-    <w:lsdException w:name="Medium List 2 Accent 4" w:semiHidden="0" w:uiPriority="66" w:unhideWhenUsed="0"/>
-    <w:lsdException w:name="Medium Grid 1 Accent 4" w:semiHidden="0" w:uiPriority="67" w:unhideWhenUsed="0"/>
-    <w:lsdException w:name="Medium Grid 2 Accent 4" w:semiHidden="0" w:uiPriority="68" w:unhideWhenUsed="0"/>
-    <w:lsdException w:name="Medium Grid 3 Accent 4" w:semiHidden="0" w:uiPriority="69" w:unhideWhenUsed="0"/>
-    <w:lsdException w:name="Dark List Accent 4" w:semiHidden="0" w:uiPriority="70" w:unhideWhenUsed="0"/>
-    <w:lsdException w:name="Colorful Shading Accent 4" w:semiHidden="0" w:uiPriority="71" w:unhideWhenUsed="0"/>
-    <w:lsdException w:name="Colorful List Accent 4" w:semiHidden="0" w:uiPriority="72" w:unhideWhenUsed="0"/>
-    <w:lsdException w:name="Colorful Grid Accent 4" w:semiHidden="0" w:uiPriority="73" w:unhideWhenUsed="0"/>
-    <w:lsdException w:name="Light Shading Accent 5" w:semiHidden="0" w:uiPriority="60" w:unhideWhenUsed="0"/>
-    <w:lsdException w:name="Light List Accent 5" w:semiHidden="0" w:uiPriority="61" w:unhideWhenUsed="0"/>
-    <w:lsdException w:name="Light Grid Accent 5" w:semiHidden="0" w:uiPriority="62" w:unhideWhenUsed="0"/>
-    <w:lsdException w:name="Medium Shading 1 Accent 5" w:semiHidden="0" w:uiPriority="63" w:unhideWhenUsed="0"/>
-    <w:lsdException w:name="Medium Shading 2 Accent 5" w:semiHidden="0" w:uiPriority="64" w:unhideWhenUsed="0"/>
-    <w:lsdException w:name="Medium List 1 Accent 5" w:semiHidden="0" w:uiPriority="65" w:unhideWhenUsed="0"/>
-    <w:lsdException w:name="Medium List 2 Accent 5" w:semiHidden="0" w:uiPriority="66" w:unhideWhenUsed="0"/>
-    <w:lsdException w:name="Medium Grid 1 Accent 5" w:semiHidden="0" w:uiPriority="67" w:unhideWhenUsed="0"/>
-    <w:lsdException w:name="Medium Grid 2 Accent 5" w:semiHidden="0" w:uiPriority="68" w:unhideWhenUsed="0"/>
-    <w:lsdException w:name="Medium Grid 3 Accent 5" w:semiHidden="0" w:uiPriority="69" w:unhideWhenUsed="0"/>
-    <w:lsdException w:name="Dark List Accent 5" w:semiHidden="0" w:uiPriority="70" w:unhideWhenUsed="0"/>
-    <w:lsdException w:name="Colorful Shading Accent 5" w:semiHidden="0" w:uiPriority="71" w:unhideWhenUsed="0"/>
-    <w:lsdException w:name="Colorful List Accent 5" w:semiHidden="0" w:uiPriority="72" w:unhideWhenUsed="0"/>
-    <w:lsdException w:name="Colorful Grid Accent 5" w:semiHidden="0" w:uiPriority="73" w:unhideWhenUsed="0"/>
-    <w:lsdException w:name="Light Shading Accent 6" w:semiHidden="0" w:uiPriority="60" w:unhideWhenUsed="0"/>
-    <w:lsdException w:name="Light List Accent 6" w:semiHidden="0" w:uiPriority="61" w:unhideWhenUsed="0"/>
-    <w:lsdException w:name="Light Grid Accent 6" w:semiHidden="0" w:uiPriority="62" w:unhideWhenUsed="0"/>
-    <w:lsdException w:name="Medium Shading 1 Accent 6" w:semiHidden="0" w:uiPriority="63" w:unhideWhenUsed="0"/>
-    <w:lsdException w:name="Medium Shading 2 Accent 6" w:semiHidden="0" w:uiPriority="64" w:unhideWhenUsed="0"/>
-    <w:lsdException w:name="Medium List 1 Accent 6" w:semiHidden="0" w:uiPriority="65" w:unhideWhenUsed="0"/>
-    <w:lsdException w:name="Medium List 2 Accent 6" w:semiHidden="0" w:uiPriority="66" w:unhideWhenUsed="0"/>
-    <w:lsdException w:name="Medium Grid 1 Accent 6" w:semiHidden="0" w:uiPriority="67" w:unhideWhenUsed="0"/>
-    <w:lsdException w:name="Medium Grid 2 Accent 6" w:semiHidden="0" w:uiPriority="68" w:unhideWhenUsed="0"/>
-    <w:lsdException w:name="Medium Grid 3 Accent 6" w:semiHidden="0" w:uiPriority="69" w:unhideWhenUsed="0"/>
-    <w:lsdException w:name="Dark List Accent 6" w:semiHidden="0" w:uiPriority="70" w:unhideWhenUsed="0"/>
-    <w:lsdException w:name="Colorful Shading Accent 6" w:semiHidden="0" w:uiPriority="71" w:unhideWhenUsed="0"/>
-    <w:lsdException w:name="Colorful List Accent 6" w:semiHidden="0" w:uiPriority="72" w:unhideWhenUsed="0"/>
-    <w:lsdException w:name="Colorful Grid Accent 6" w:semiHidden="0" w:uiPriority="73" w:unhideWhenUsed="0"/>
-    <w:lsdException w:name="Subtle Emphasis" w:semiHidden="0" w:uiPriority="19" w:unhideWhenUsed="0" w:qFormat="1"/>
-    <w:lsdException w:name="Intense Emphasis" w:semiHidden="0" w:uiPriority="21" w:unhideWhenUsed="0" w:qFormat="1"/>
-    <w:lsdException w:name="Subtle Reference" w:semiHidden="0" w:uiPriority="31" w:unhideWhenUsed="0" w:qFormat="1"/>
-    <w:lsdException w:name="Intense Reference" w:semiHidden="0" w:uiPriority="32" w:unhideWhenUsed="0" w:qFormat="1"/>
-    <w:lsdException w:name="Book Title" w:semiHidden="0" w:uiPriority="33" w:unhideWhenUsed="0" w:qFormat="1"/>
-    <w:lsdException w:name="Bibliography" w:uiPriority="37"/>
-    <w:lsdException w:name="TOC Heading" w:uiPriority="39" w:qFormat="1"/>
-  </w:latentStyles>
-  <w:style w:type="paragraph" w:default="1" w:styleId="Normal">
-    <w:name w:val="Normal"/>
-    <w:qFormat/>
-    <w:rsid w:val="00245827"/>
-  </w:style>
-  <w:style w:type="character" w:default="1" w:styleId="DefaultParagraphFont">
-    <w:name w:val="Default Paragraph Font"/>
-    <w:uiPriority w:val="1"/>
-    <w:semiHidden/>
-    <w:unhideWhenUsed/>
-  </w:style>
-  <w:style w:type="table" w:default="1" w:styleId="TableNormal">
-    <w:name w:val="Normal Table"/>
-    <w:uiPriority w:val="99"/>
-    <w:semiHidden/>
-    <w:unhideWhenUsed/>
-    <w:tblPr>
-      <w:tblInd w:w="0" w:type="dxa"/>
-      <w:tblCellMar>
-        <w:top w:w="0" w:type="dxa"/>
-        <w:left w:w="108" w:type="dxa"/>
-        <w:bottom w:w="0" w:type="dxa"/>
-        <w:right w:w="108" w:type="dxa"/>
-      </w:tblCellMar>
-    </w:tblPr>
-  </w:style>
-  <w:style w:type="numbering" w:default="1" w:styleId="NoList">
-    <w:name w:val="No List"/>
-    <w:uiPriority w:val="99"/>
-    <w:semiHidden/>
-    <w:unhideWhenUsed/>
-  </w:style>
-  <w:style w:type="paragraph" w:styleId="BalloonText">
-    <w:name w:val="Balloon Text"/>
-    <w:basedOn w:val="Normal"/>
-    <w:link w:val="BalloonTextChar"/>
-    <w:uiPriority w:val="99"/>
-    <w:semiHidden/>
-    <w:unhideWhenUsed/>
-    <w:rsid w:val="00C22B1E"/>
-    <w:pPr>
-      <w:spacing w:after="0" w:line="240" w:lineRule="auto"/>
-    </w:pPr>
-    <w:rPr>
-      <w:rFonts w:ascii="Tahoma" w:hAnsi="Tahoma" w:cs="Tahoma"/>
-      <w:sz w:val="16"/>
-      <w:szCs w:val="16"/>
-    </w:rPr>
-  </w:style>
-  <w:style w:type="character" w:customStyle="1" w:styleId="BalloonTextChar">
-    <w:name w:val="Balloon Text Char"/>
-    <w:basedOn w:val="DefaultParagraphFont"/>
-    <w:link w:val="BalloonText"/>
-    <w:uiPriority w:val="99"/>
-    <w:semiHidden/>
-    <w:rsid w:val="00C22B1E"/>
-    <w:rPr>
-      <w:rFonts w:ascii="Tahoma" w:hAnsi="Tahoma" w:cs="Tahoma"/>
-      <w:sz w:val="16"/>
-      <w:szCs w:val="16"/>
-    </w:rPr>
-  </w:style>
-</w:styles>
-</file>
-
-<file path=word/stylesWithEffects.xml><?xml version="1.0" encoding="utf-8"?>
-<w:styles xmlns:wpc="http://schemas.microsoft.com/office/word/2010/wordprocessingCanvas" xmlns:mc="http://schemas.openxmlformats.org/markup-compatibility/2006" xmlns:o="urn:schemas-microsoft-com:office:office" xmlns:r="http://schemas.openxmlformats.org/officeDocument/2006/relationships" xmlns:m="http://schemas.openxmlformats.org/officeDocument/2006/math" xmlns:v="urn:schemas-microsoft-com:vml" xmlns:wp14="http://schemas.microsoft.com/office/word/2010/wordprocessingDrawing" xmlns:wp="http://schemas.openxmlformats.org/drawingml/2006/wordprocessingDrawing" xmlns:w10="urn:schemas-microsoft-com:office:word" xmlns:w="http://schemas.openxmlformats.org/wordprocessingml/2006/main" xmlns:w14="http://schemas.microsoft.com/office/word/2010/wordml" xmlns:wpg="http://schemas.microsoft.com/office/word/2010/wordprocessingGroup" xmlns:wpi="http://schemas.microsoft.com/office/word/2010/wordprocessingInk" xmlns:wne="http://schemas.microsoft.com/office/word/2006/wordml" xmlns:wps="http://schemas.microsoft.com/office/word/2010/wordprocessingShape" mc:Ignorable="w14 wp14">
-  <w:docDefaults>
-    <w:rPrDefault>
-      <w:rPr>
-        <w:rFonts w:asciiTheme="minorHAnsi" w:eastAsiaTheme="minorHAnsi" w:hAnsiTheme="minorHAnsi" w:cstheme="minorBidi"/>
-        <w:sz w:val="22"/>
-        <w:szCs w:val="22"/>
-        <w:lang w:val="en-US" w:eastAsia="en-US" w:bidi="ar-SA"/>
-      </w:rPr>
-    </w:rPrDefault>
-    <w:pPrDefault>
-      <w:pPr>
-        <w:spacing w:after="200" w:line="276" w:lineRule="auto"/>
-      </w:pPr>
-    </w:pPrDefault>
-  </w:docDefaults>
-  <w:latentStyles w:defLockedState="0" w:defUIPriority="99" w:defSemiHidden="1" w:defUnhideWhenUsed="1" w:defQFormat="0" w:count="267">
-    <w:lsdException w:name="Normal" w:semiHidden="0" w:uiPriority="0" w:unhideWhenUsed="0" w:qFormat="1"/>
-    <w:lsdException w:name="heading 1" w:semiHidden="0" w:uiPriority="9" w:unhideWhenUsed="0" w:qFormat="1"/>
-    <w:lsdException w:name="heading 2" w:uiPriority="9" w:qFormat="1"/>
-    <w:lsdException w:name="heading 3" w:uiPriority="9" w:qFormat="1"/>
-    <w:lsdException w:name="heading 4" w:uiPriority="9" w:qFormat="1"/>
-    <w:lsdException w:name="heading 5" w:uiPriority="9" w:qFormat="1"/>
-    <w:lsdException w:name="heading 6" w:uiPriority="9" w:qFormat="1"/>
-    <w:lsdException w:name="heading 7" w:uiPriority="9" w:qFormat="1"/>
-    <w:lsdException w:name="heading 8" w:uiPriority="9" w:qFormat="1"/>
-    <w:lsdException w:name="heading 9" w:uiPriority="9" w:qFormat="1"/>
-    <w:lsdException w:name="toc 1" w:uiPriority="39"/>
-    <w:lsdException w:name="toc 2" w:uiPriority="39"/>
-    <w:lsdException w:name="toc 3" w:uiPriority="39"/>
-    <w:lsdException w:name="toc 4" w:uiPriority="39"/>
-    <w:lsdException w:name="toc 5" w:uiPriority="39"/>
-    <w:lsdException w:name="toc 6" w:uiPriority="39"/>
-    <w:lsdException w:name="toc 7" w:uiPriority="39"/>
-    <w:lsdException w:name="toc 8" w:uiPriority="39"/>
-    <w:lsdException w:name="toc 9" w:uiPriority="39"/>
-    <w:lsdException w:name="caption" w:uiPriority="35" w:qFormat="1"/>
-    <w:lsdException w:name="Title" w:semiHidden="0" w:uiPriority="10" w:unhideWhenUsed="0" w:qFormat="1"/>
-    <w:lsdException w:name="Default Paragraph Font" w:uiPriority="1"/>
-    <w:lsdException w:name="Subtitle" w:semiHidden="0" w:uiPriority="11" w:unhideWhenUsed="0" w:qFormat="1"/>
-    <w:lsdException w:name="Strong" w:semiHidden="0" w:uiPriority="22" w:unhideWhenUsed="0" w:qFormat="1"/>
-    <w:lsdException w:name="Emphasis" w:semiHidden="0" w:uiPriority="20" w:unhideWhenUsed="0" w:qFormat="1"/>
-    <w:lsdException w:name="Table Grid" w:semiHidden="0" w:uiPriority="59" w:unhideWhenUsed="0"/>
-    <w:lsdException w:name="Placeholder Text" w:unhideWhenUsed="0"/>
-    <w:lsdException w:name="No Spacing" w:semiHidden="0" w:uiPriority="1" w:unhideWhenUsed="0" w:qFormat="1"/>
-    <w:lsdException w:name="Light Shading" w:semiHidden="0" w:uiPriority="60" w:unhideWhenUsed="0"/>
-    <w:lsdException w:name="Light List" w:semiHidden="0" w:uiPriority="61" w:unhideWhenUsed="0"/>
-    <w:lsdException w:name="Light Grid" w:semiHidden="0" w:uiPriority="62" w:unhideWhenUsed="0"/>
-    <w:lsdException w:name="Medium Shading 1" w:semiHidden="0" w:uiPriority="63" w:unhideWhenUsed="0"/>
-    <w:lsdException w:name="Medium Shading 2" w:semiHidden="0" w:uiPriority="64" w:unhideWhenUsed="0"/>
-    <w:lsdException w:name="Medium List 1" w:semiHidden="0" w:uiPriority="65" w:unhideWhenUsed="0"/>
-    <w:lsdException w:name="Medium List 2" w:semiHidden="0" w:uiPriority="66" w:unhideWhenUsed="0"/>
-    <w:lsdException w:name="Medium Grid 1" w:semiHidden="0" w:uiPriority="67" w:unhideWhenUsed="0"/>
-    <w:lsdException w:name="Medium Grid 2" w:semiHidden="0" w:uiPriority="68" w:unhideWhenUsed="0"/>
-    <w:lsdException w:name="Medium Grid 3" w:semiHidden="0" w:uiPriority="69" w:unhideWhenUsed="0"/>
-    <w:lsdException w:name="Dark List" w:semiHidden="0" w:uiPriority="70" w:unhideWhenUsed="0"/>
-    <w:lsdException w:name="Colorful Shading" w:semiHidden="0" w:uiPriority="71" w:unhideWhenUsed="0"/>
-    <w:lsdException w:name="Colorful List" w:semiHidden="0" w:uiPriority="72" w:unhideWhenUsed="0"/>
-    <w:lsdException w:name="Colorful Grid" w:semiHidden="0" w:uiPriority="73" w:unhideWhenUsed="0"/>
-    <w:lsdException w:name="Light Shading Accent 1" w:semiHidden="0" w:uiPriority="60" w:unhideWhenUsed="0"/>
-    <w:lsdException w:name="Light List Accent 1" w:semiHidden="0" w:uiPriority="61" w:unhideWhenUsed="0"/>
-    <w:lsdException w:name="Light Grid Accent 1" w:semiHidden="0" w:uiPriority="62" w:unhideWhenUsed="0"/>
-    <w:lsdException w:name="Medium Shading 1 Accent 1" w:semiHidden="0" w:uiPriority="63" w:unhideWhenUsed="0"/>
-    <w:lsdException w:name="Medium Shading 2 Accent 1" w:semiHidden="0" w:uiPriority="64" w:unhideWhenUsed="0"/>
-    <w:lsdException w:name="Medium List 1 Accent 1" w:semiHidden="0" w:uiPriority="65" w:unhideWhenUsed="0"/>
-    <w:lsdException w:name="Revision" w:unhideWhenUsed="0"/>
-    <w:lsdException w:name="List Paragraph" w:semiHidden="0" w:uiPriority="34" w:unhideWhenUsed="0" w:qFormat="1"/>
-    <w:lsdException w:name="Quote" w:semiHidden="0" w:uiPriority="29" w:unhideWhenUsed="0" w:qFormat="1"/>
-    <w:lsdException w:name="Intense Quote" w:semiHidden="0" w:uiPriority="30" w:unhideWhenUsed="0" w:qFormat="1"/>
-    <w:lsdException w:name="Medium List 2 Accent 1" w:semiHidden="0" w:uiPriority="66" w:unhideWhenUsed="0"/>
-    <w:lsdException w:name="Medium Grid 1 Accent 1" w:semiHidden="0" w:uiPriority="67" w:unhideWhenUsed="0"/>
-    <w:lsdException w:name="Medium Grid 2 Accent 1" w:semiHidden="0" w:uiPriority="68" w:unhideWhenUsed="0"/>
-    <w:lsdException w:name="Medium Grid 3 Accent 1" w:semiHidden="0" w:uiPriority="69" w:unhideWhenUsed="0"/>
-    <w:lsdException w:name="Dark List Accent 1" w:semiHidden="0" w:uiPriority="70" w:unhideWhenUsed="0"/>
-    <w:lsdException w:name="Colorful Shading Accent 1" w:semiHidden="0" w:uiPriority="71" w:unhideWhenUsed="0"/>
-    <w:lsdException w:name="Colorful List Accent 1" w:semiHidden="0" w:uiPriority="72" w:unhideWhenUsed="0"/>
-    <w:lsdException w:name="Colorful Grid Accent 1" w:semiHidden="0" w:uiPriority="73" w:unhideWhenUsed="0"/>
-    <w:lsdException w:name="Light Shading Accent 2" w:semiHidden="0" w:uiPriority="60" w:unhideWhenUsed="0"/>
-    <w:lsdException w:name="Light List Accent 2" w:semiHidden="0" w:uiPriority="61" w:unhideWhenUsed="0"/>
-    <w:lsdException w:name="Light Grid Accent 2" w:semiHidden="0" w:uiPriority="62" w:unhideWhenUsed="0"/>
-    <w:lsdException w:name="Medium Shading 1 Accent 2" w:semiHidden="0" w:uiPriority="63" w:unhideWhenUsed="0"/>
-    <w:lsdException w:name="Medium Shading 2 Accent 2" w:semiHidden="0" w:uiPriority="64" w:unhideWhenUsed="0"/>
-    <w:lsdException w:name="Medium List 1 Accent 2" w:semiHidden="0" w:uiPriority="65" w:unhideWhenUsed="0"/>
-    <w:lsdException w:name="Medium List 2 Accent 2" w:semiHidden="0" w:uiPriority="66" w:unhideWhenUsed="0"/>
-    <w:lsdException w:name="Medium Grid 1 Accent 2" w:semiHidden="0" w:uiPriority="67" w:unhideWhenUsed="0"/>
-    <w:lsdException w:name="Medium Grid 2 Accent 2" w:semiHidden="0" w:uiPriority="68" w:unhideWhenUsed="0"/>
-    <w:lsdException w:name="Medium Grid 3 Accent 2" w:semiHidden="0" w:uiPriority="69" w:unhideWhenUsed="0"/>
-    <w:lsdException w:name="Dark List Accent 2" w:semiHidden="0" w:uiPriority="70" w:unhideWhenUsed="0"/>
-    <w:lsdException w:name="Colorful Shading Accent 2" w:semiHidden="0" w:uiPriority="71" w:unhideWhenUsed="0"/>
-    <w:lsdException w:name="Colorful List Accent 2" w:semiHidden="0" w:uiPriority="72" w:unhideWhenUsed="0"/>
-    <w:lsdException w:name="Colorful Grid Accent 2" w:semiHidden="0" w:uiPriority="73" w:unhideWhenUsed="0"/>
-    <w:lsdException w:name="Light Shading Accent 3" w:semiHidden="0" w:uiPriority="60" w:unhideWhenUsed="0"/>
-    <w:lsdException w:name="Light List Accent 3" w:semiHidden="0" w:uiPriority="61" w:unhideWhenUsed="0"/>
-    <w:lsdException w:name="Light Grid Accent 3" w:semiHidden="0" w:uiPriority="62" w:unhideWhenUsed="0"/>
-    <w:lsdException w:name="Medium Shading 1 Accent 3" w:semiHidden="0" w:uiPriority="63" w:unhideWhenUsed="0"/>
-    <w:lsdException w:name="Medium Shading 2 Accent 3" w:semiHidden="0" w:uiPriority="64" w:unhideWhenUsed="0"/>
-    <w:lsdException w:name="Medium List 1 Accent 3" w:semiHidden="0" w:uiPriority="65" w:unhideWhenUsed="0"/>
-    <w:lsdException w:name="Medium List 2 Accent 3" w:semiHidden="0" w:uiPriority="66" w:unhideWhenUsed="0"/>
-    <w:lsdException w:name="Medium Grid 1 Accent 3" w:semiHidden="0" w:uiPriority="67" w:unhideWhenUsed="0"/>
-    <w:lsdException w:name="Medium Grid 2 Accent 3" w:semiHidden="0" w:uiPriority="68" w:unhideWhenUsed="0"/>
-    <w:lsdException w:name="Medium Grid 3 Accent 3" w:semiHidden="0" w:uiPriority="69" w:unhideWhenUsed="0"/>
-    <w:lsdException w:name="Dark List Accent 3" w:semiHidden="0" w:uiPriority="70" w:unhideWhenUsed="0"/>
-    <w:lsdException w:name="Colorful Shading Accent 3" w:semiHidden="0" w:uiPriority="71" w:unhideWhenUsed="0"/>
-    <w:lsdException w:name="Colorful List Accent 3" w:semiHidden="0" w:uiPriority="72" w:unhideWhenUsed="0"/>
-    <w:lsdException w:name="Colorful Grid Accent 3" w:semiHidden="0" w:uiPriority="73" w:unhideWhenUsed="0"/>
-    <w:lsdException w:name="Light Shading Accent 4" w:semiHidden="0" w:uiPriority="60" w:unhideWhenUsed="0"/>
-    <w:lsdException w:name="Light List Accent 4" w:semiHidden="0" w:uiPriority="61" w:unhideWhenUsed="0"/>
-    <w:lsdException w:name="Light Grid Accent 4" w:semiHidden="0" w:uiPriority="62" w:unhideWhenUsed="0"/>
-    <w:lsdException w:name="Medium Shading 1 Accent 4" w:semiHidden="0" w:uiPriority="63" w:unhideWhenUsed="0"/>
-    <w:lsdException w:name="Medium Shading 2 Accent 4" w:semiHidden="0" w:uiPriority="64" w:unhideWhenUsed="0"/>
-    <w:lsdException w:name="Medium List 1 Accent 4" w:semiHidden="0" w:uiPriority="65" w:unhideWhenUsed="0"/>
-    <w:lsdException w:name="Medium List 2 Accent 4" w:semiHidden="0" w:uiPriority="66" w:unhideWhenUsed="0"/>
-    <w:lsdException w:name="Medium Grid 1 Accent 4" w:semiHidden="0" w:uiPriority="67" w:unhideWhenUsed="0"/>
-    <w:lsdException w:name="Medium Grid 2 Accent 4" w:semiHidden="0" w:uiPriority="68" w:unhideWhenUsed="0"/>
-    <w:lsdException w:name="Medium Grid 3 Accent 4" w:semiHidden="0" w:uiPriority="69" w:unhideWhenUsed="0"/>
-    <w:lsdException w:name="Dark List Accent 4" w:semiHidden="0" w:uiPriority="70" w:unhideWhenUsed="0"/>
-    <w:lsdException w:name="Colorful Shading Accent 4" w:semiHidden="0" w:uiPriority="71" w:unhideWhenUsed="0"/>
-    <w:lsdException w:name="Colorful List Accent 4" w:semiHidden="0" w:uiPriority="72" w:unhideWhenUsed="0"/>
-    <w:lsdException w:name="Colorful Grid Accent 4" w:semiHidden="0" w:uiPriority="73" w:unhideWhenUsed="0"/>
-    <w:lsdException w:name="Light Shading Accent 5" w:semiHidden="0" w:uiPriority="60" w:unhideWhenUsed="0"/>
-    <w:lsdException w:name="Light List Accent 5" w:semiHidden="0" w:uiPriority="61" w:unhideWhenUsed="0"/>
-    <w:lsdException w:name="Light Grid Accent 5" w:semiHidden="0" w:uiPriority="62" w:unhideWhenUsed="0"/>
-    <w:lsdException w:name="Medium Shading 1 Accent 5" w:semiHidden="0" w:uiPriority="63" w:unhideWhenUsed="0"/>
-    <w:lsdException w:name="Medium Shading 2 Accent 5" w:semiHidden="0" w:uiPriority="64" w:unhideWhenUsed="0"/>
-    <w:lsdException w:name="Medium List 1 Accent 5" w:semiHidden="0" w:uiPriority="65" w:unhideWhenUsed="0"/>
-    <w:lsdException w:name="Medium List 2 Accent 5" w:semiHidden="0" w:uiPriority="66" w:unhideWhenUsed="0"/>
-    <w:lsdException w:name="Medium Grid 1 Accent 5" w:semiHidden="0" w:uiPriority="67" w:unhideWhenUsed="0"/>
-    <w:lsdException w:name="Medium Grid 2 Accent 5" w:semiHidden="0" w:uiPriority="68" w:unhideWhenUsed="0"/>
-    <w:lsdException w:name="Medium Grid 3 Accent 5" w:semiHidden="0" w:uiPriority="69" w:unhideWhenUsed="0"/>
-    <w:lsdException w:name="Dark List Accent 5" w:semiHidden="0" w:uiPriority="70" w:unhideWhenUsed="0"/>
-    <w:lsdException w:name="Colorful Shading Accent 5" w:semiHidden="0" w:uiPriority="71" w:unhideWhenUsed="0"/>
-    <w:lsdException w:name="Colorful List Accent 5" w:semiHidden="0" w:uiPriority="72" w:unhideWhenUsed="0"/>
-    <w:lsdException w:name="Colorful Grid Accent 5" w:semiHidden="0" w:uiPriority="73" w:unhideWhenUsed="0"/>
-    <w:lsdException w:name="Light Shading Accent 6" w:semiHidden="0" w:uiPriority="60" w:unhideWhenUsed="0"/>
-    <w:lsdException w:name="Light List Accent 6" w:semiHidden="0" w:uiPriority="61" w:unhideWhenUsed="0"/>
-    <w:lsdException w:name="Light Grid Accent 6" w:semiHidden="0" w:uiPriority="62" w:unhideWhenUsed="0"/>
-    <w:lsdException w:name="Medium Shading 1 Accent 6" w:semiHidden="0" w:uiPriority="63" w:unhideWhenUsed="0"/>
-    <w:lsdException w:name="Medium Shading 2 Accent 6" w:semiHidden="0" w:uiPriority="64" w:unhideWhenUsed="0"/>
-    <w:lsdException w:name="Medium List 1 Accent 6" w:semiHidden="0" w:uiPriority="65" w:unhideWhenUsed="0"/>
-    <w:lsdException w:name="Medium List 2 Accent 6" w:semiHidden="0" w:uiPriority="66" w:unhideWhenUsed="0"/>
-    <w:lsdException w:name="Medium Grid 1 Accent 6" w:semiHidden="0" w:uiPriority="67" w:unhideWhenUsed="0"/>
-    <w:lsdException w:name="Medium Grid 2 Accent 6" w:semiHidden="0" w:uiPriority="68" w:unhideWhenUsed="0"/>
-    <w:lsdException w:name="Medium Grid 3 Accent 6" w:semiHidden="0" w:uiPriority="69" w:unhideWhenUsed="0"/>
-    <w:lsdException w:name="Dark List Accent 6" w:semiHidden="0" w:uiPriority="70" w:unhideWhenUsed="0"/>
-    <w:lsdException w:name="Colorful Shading Accent 6" w:semiHidden="0" w:uiPriority="71" w:unhideWhenUsed="0"/>
-    <w:lsdException w:name="Colorful List Accent 6" w:semiHidden="0" w:uiPriority="72" w:unhideWhenUsed="0"/>
-    <w:lsdException w:name="Colorful Grid Accent 6" w:semiHidden="0" w:uiPriority="73" w:unhideWhenUsed="0"/>
-    <w:lsdException w:name="Subtle Emphasis" w:semiHidden="0" w:uiPriority="19" w:unhideWhenUsed="0" w:qFormat="1"/>
-    <w:lsdException w:name="Intense Emphasis" w:semiHidden="0" w:uiPriority="21" w:unhideWhenUsed="0" w:qFormat="1"/>
-    <w:lsdException w:name="Subtle Reference" w:semiHidden="0" w:uiPriority="31" w:unhideWhenUsed="0" w:qFormat="1"/>
-    <w:lsdException w:name="Intense Reference" w:semiHidden="0" w:uiPriority="32" w:unhideWhenUsed="0" w:qFormat="1"/>
-    <w:lsdException w:name="Book Title" w:semiHidden="0" w:uiPriority="33" w:unhideWhenUsed="0" w:qFormat="1"/>
-    <w:lsdException w:name="Bibliography" w:uiPriority="37"/>
-    <w:lsdException w:name="TOC Heading" w:uiPriority="39" w:qFormat="1"/>
+  <w:latentStyles w:defLockedState="0" w:defUIPriority="99" w:defSemiHidden="0" w:defUnhideWhenUsed="0" w:defQFormat="0" w:count="371">
+    <w:lsdException w:name="Normal" w:uiPriority="0" w:qFormat="1"/>
+    <w:lsdException w:name="heading 1" w:uiPriority="9" w:qFormat="1"/>
+    <w:lsdException w:name="heading 2" w:semiHidden="1" w:uiPriority="9" w:unhideWhenUsed="1" w:qFormat="1"/>
+    <w:lsdException w:name="heading 3" w:semiHidden="1" w:uiPriority="9" w:unhideWhenUsed="1" w:qFormat="1"/>
+    <w:lsdException w:name="heading 4" w:semiHidden="1" w:uiPriority="9" w:unhideWhenUsed="1" w:qFormat="1"/>
+    <w:lsdException w:name="heading 5" w:semiHidden="1" w:uiPriority="9" w:unhideWhenUsed="1" w:qFormat="1"/>
+    <w:lsdException w:name="heading 6" w:semiHidden="1" w:uiPriority="9" w:unhideWhenUsed="1" w:qFormat="1"/>
+    <w:lsdException w:name="heading 7" w:semiHidden="1" w:uiPriority="9" w:unhideWhenUsed="1" w:qFormat="1"/>
+    <w:lsdException w:name="heading 8" w:semiHidden="1" w:uiPriority="9" w:unhideWhenUsed="1" w:qFormat="1"/>
+    <w:lsdException w:name="heading 9" w:semiHidden="1" w:uiPriority="9" w:unhideWhenUsed="1" w:qFormat="1"/>
+    <w:lsdException w:name="index 1" w:semiHidden="1" w:unhideWhenUsed="1"/>
+    <w:lsdException w:name="index 2" w:semiHidden="1" w:unhideWhenUsed="1"/>
+    <w:lsdException w:name="index 3" w:semiHidden="1" w:unhideWhenUsed="1"/>
+    <w:lsdException w:name="index 4" w:semiHidden="1" w:unhideWhenUsed="1"/>
+    <w:lsdException w:name="index 5" w:semiHidden="1" w:unhideWhenUsed="1"/>
+    <w:lsdException w:name="index 6" w:semiHidden="1" w:unhideWhenUsed="1"/>
+    <w:lsdException w:name="index 7" w:semiHidden="1" w:unhideWhenUsed="1"/>
+    <w:lsdException w:name="index 8" w:semiHidden="1" w:unhideWhenUsed="1"/>
+    <w:lsdException w:name="index 9" w:semiHidden="1" w:unhideWhenUsed="1"/>
+    <w:lsdException w:name="toc 1" w:semiHidden="1" w:uiPriority="39" w:unhideWhenUsed="1"/>
+    <w:lsdException w:name="toc 2" w:semiHidden="1" w:uiPriority="39" w:unhideWhenUsed="1"/>
+    <w:lsdException w:name="toc 3" w:semiHidden="1" w:uiPriority="39" w:unhideWhenUsed="1"/>
+    <w:lsdException w:name="toc 4" w:semiHidden="1" w:uiPriority="39" w:unhideWhenUsed="1"/>
+    <w:lsdException w:name="toc 5" w:semiHidden="1" w:uiPriority="39" w:unhideWhenUsed="1"/>
+    <w:lsdException w:name="toc 6" w:semiHidden="1" w:uiPriority="39" w:unhideWhenUsed="1"/>
+    <w:lsdException w:name="toc 7" w:semiHidden="1" w:uiPriority="39" w:unhideWhenUsed="1"/>
+    <w:lsdException w:name="toc 8" w:semiHidden="1" w:uiPriority="39" w:unhideWhenUsed="1"/>
+    <w:lsdException w:name="toc 9" w:semiHidden="1" w:uiPriority="39" w:unhideWhenUsed="1"/>
+    <w:lsdException w:name="Normal Indent" w:semiHidden="1" w:unhideWhenUsed="1"/>
+    <w:lsdException w:name="footnote text" w:semiHidden="1" w:unhideWhenUsed="1"/>
+    <w:lsdException w:name="annotation text" w:semiHidden="1" w:unhideWhenUsed="1"/>
+    <w:lsdException w:name="header" w:semiHidden="1" w:unhideWhenUsed="1"/>
+    <w:lsdException w:name="footer" w:semiHidden="1" w:unhideWhenUsed="1"/>
+    <w:lsdException w:name="index heading" w:semiHidden="1" w:unhideWhenUsed="1"/>
+    <w:lsdException w:name="caption" w:semiHidden="1" w:uiPriority="35" w:unhideWhenUsed="1" w:qFormat="1"/>
+    <w:lsdException w:name="table of figures" w:semiHidden="1" w:unhideWhenUsed="1"/>
+    <w:lsdException w:name="envelope address" w:semiHidden="1" w:unhideWhenUsed="1"/>
+    <w:lsdException w:name="envelope return" w:semiHidden="1" w:unhideWhenUsed="1"/>
+    <w:lsdException w:name="footnote reference" w:semiHidden="1" w:unhideWhenUsed="1"/>
+    <w:lsdException w:name="annotation reference" w:semiHidden="1" w:unhideWhenUsed="1"/>
+    <w:lsdException w:name="line number" w:semiHidden="1" w:unhideWhenUsed="1"/>
+    <w:lsdException w:name="page number" w:semiHidden="1" w:unhideWhenUsed="1"/>
+    <w:lsdException w:name="endnote reference" w:semiHidden="1" w:unhideWhenUsed="1"/>
+    <w:lsdException w:name="endnote text" w:semiHidden="1" w:unhideWhenUsed="1"/>
+    <w:lsdException w:name="table of authorities" w:semiHidden="1" w:unhideWhenUsed="1"/>
+    <w:lsdException w:name="macro" w:semiHidden="1" w:unhideWhenUsed="1"/>
+    <w:lsdException w:name="toa heading" w:semiHidden="1" w:unhideWhenUsed="1"/>
+    <w:lsdException w:name="List" w:semiHidden="1" w:unhideWhenUsed="1"/>
+    <w:lsdException w:name="List Bullet" w:semiHidden="1" w:unhideWhenUsed="1"/>
+    <w:lsdException w:name="List Number" w:semiHidden="1" w:unhideWhenUsed="1"/>
+    <w:lsdException w:name="List 2" w:semiHidden="1" w:unhideWhenUsed="1"/>
+    <w:lsdException w:name="List 3" w:semiHidden="1" w:unhideWhenUsed="1"/>
+    <w:lsdException w:name="List 4" w:semiHidden="1" w:unhideWhenUsed="1"/>
+    <w:lsdException w:name="List 5" w:semiHidden="1" w:unhideWhenUsed="1"/>
+    <w:lsdException w:name="List Bullet 2" w:semiHidden="1" w:unhideWhenUsed="1"/>
+    <w:lsdException w:name="List Bullet 3" w:semiHidden="1" w:unhideWhenUsed="1"/>
+    <w:lsdException w:name="List Bullet 4" w:semiHidden="1" w:unhideWhenUsed="1"/>
+    <w:lsdException w:name="List Bullet 5" w:semiHidden="1" w:unhideWhenUsed="1"/>
+    <w:lsdException w:name="List Number 2" w:semiHidden="1" w:unhideWhenUsed="1"/>
+    <w:lsdException w:name="List Number 3" w:semiHidden="1" w:unhideWhenUsed="1"/>
+    <w:lsdException w:name="List Number 4" w:semiHidden="1" w:unhideWhenUsed="1"/>
+    <w:lsdException w:name="List Number 5" w:semiHidden="1" w:unhideWhenUsed="1"/>
+    <w:lsdException w:name="Title" w:uiPriority="10" w:qFormat="1"/>
+    <w:lsdException w:name="Closing" w:semiHidden="1" w:unhideWhenUsed="1"/>
+    <w:lsdException w:name="Signature" w:semiHidden="1" w:unhideWhenUsed="1"/>
+    <w:lsdException w:name="Default Paragraph Font" w:semiHidden="1" w:uiPriority="1" w:unhideWhenUsed="1"/>
+    <w:lsdException w:name="Body Text" w:semiHidden="1" w:unhideWhenUsed="1"/>
+    <w:lsdException w:name="Body Text Indent" w:semiHidden="1" w:unhideWhenUsed="1"/>
+    <w:lsdException w:name="List Continue" w:semiHidden="1" w:unhideWhenUsed="1"/>
+    <w:lsdException w:name="List Continue 2" w:semiHidden="1" w:unhideWhenUsed="1"/>
+    <w:lsdException w:name="List Continue 3" w:semiHidden="1" w:unhideWhenUsed="1"/>
+    <w:lsdException w:name="List Continue 4" w:semiHidden="1" w:unhideWhenUsed="1"/>
+    <w:lsdException w:name="List Continue 5" w:semiHidden="1" w:unhideWhenUsed="1"/>
+    <w:lsdException w:name="Message Header" w:semiHidden="1" w:unhideWhenUsed="1"/>
+    <w:lsdException w:name="Subtitle" w:uiPriority="11" w:qFormat="1"/>
+    <w:lsdException w:name="Salutation" w:semiHidden="1" w:unhideWhenUsed="1"/>
+    <w:lsdException w:name="Date" w:semiHidden="1" w:unhideWhenUsed="1"/>
+    <w:lsdException w:name="Body Text First Indent" w:semiHidden="1" w:unhideWhenUsed="1"/>
+    <w:lsdException w:name="Body Text First Indent 2" w:semiHidden="1" w:unhideWhenUsed="1"/>
+    <w:lsdException w:name="Note Heading" w:semiHidden="1" w:unhideWhenUsed="1"/>
+    <w:lsdException w:name="Body Text 2" w:semiHidden="1" w:unhideWhenUsed="1"/>
+    <w:lsdException w:name="Body Text 3" w:semiHidden="1" w:unhideWhenUsed="1"/>
+    <w:lsdException w:name="Body Text Indent 2" w:semiHidden="1" w:unhideWhenUsed="1"/>
+    <w:lsdException w:name="Body Text Indent 3" w:semiHidden="1" w:unhideWhenUsed="1"/>
+    <w:lsdException w:name="Block Text" w:semiHidden="1" w:unhideWhenUsed="1"/>
+    <w:lsdException w:name="Hyperlink" w:semiHidden="1" w:unhideWhenUsed="1"/>
+    <w:lsdException w:name="FollowedHyperlink" w:semiHidden="1" w:unhideWhenUsed="1"/>
+    <w:lsdException w:name="Strong" w:uiPriority="22" w:qFormat="1"/>
+    <w:lsdException w:name="Emphasis" w:uiPriority="20" w:qFormat="1"/>
+    <w:lsdException w:name="Document Map" w:semiHidden="1" w:unhideWhenUsed="1"/>
+    <w:lsdException w:name="Plain Text" w:semiHidden="1" w:unhideWhenUsed="1"/>
+    <w:lsdException w:name="E-mail Signature" w:semiHidden="1" w:unhideWhenUsed="1"/>
+    <w:lsdException w:name="HTML Top of Form" w:semiHidden="1" w:unhideWhenUsed="1"/>
+    <w:lsdException w:name="HTML Bottom of Form" w:semiHidden="1" w:unhideWhenUsed="1"/>
+    <w:lsdException w:name="Normal (Web)" w:semiHidden="1" w:unhideWhenUsed="1"/>
+    <w:lsdException w:name="HTML Acronym" w:semiHidden="1" w:unhideWhenUsed="1"/>
+    <w:lsdException w:name="HTML Address" w:semiHidden="1" w:unhideWhenUsed="1"/>
+    <w:lsdException w:name="HTML Cite" w:semiHidden="1" w:unhideWhenUsed="1"/>
+    <w:lsdException w:name="HTML Code" w:semiHidden="1" w:unhideWhenUsed="1"/>
+    <w:lsdException w:name="HTML Definition" w:semiHidden="1" w:unhideWhenUsed="1"/>
+    <w:lsdException w:name="HTML Keyboard" w:semiHidden="1" w:unhideWhenUsed="1"/>
+    <w:lsdException w:name="HTML Preformatted" w:semiHidden="1" w:unhideWhenUsed="1"/>
+    <w:lsdException w:name="HTML Sample" w:semiHidden="1" w:unhideWhenUsed="1"/>
+    <w:lsdException w:name="HTML Typewriter" w:semiHidden="1" w:unhideWhenUsed="1"/>
+    <w:lsdException w:name="HTML Variable" w:semiHidden="1" w:unhideWhenUsed="1"/>
+    <w:lsdException w:name="Normal Table" w:semiHidden="1" w:unhideWhenUsed="1"/>
+    <w:lsdException w:name="annotation subject" w:semiHidden="1" w:unhideWhenUsed="1"/>
+    <w:lsdException w:name="No List" w:semiHidden="1" w:unhideWhenUsed="1"/>
+    <w:lsdException w:name="Outline List 1" w:semiHidden="1" w:unhideWhenUsed="1"/>
+    <w:lsdException w:name="Outline List 2" w:semiHidden="1" w:unhideWhenUsed="1"/>
+    <w:lsdException w:name="Outline List 3" w:semiHidden="1" w:unhideWhenUsed="1"/>
+    <w:lsdException w:name="Table Simple 1" w:semiHidden="1" w:unhideWhenUsed="1"/>
+    <w:lsdException w:name="Table Simple 2" w:semiHidden="1" w:unhideWhenUsed="1"/>
+    <w:lsdException w:name="Table Simple 3" w:semiHidden="1" w:unhideWhenUsed="1"/>
+    <w:lsdException w:name="Table Classic 1" w:semiHidden="1" w:unhideWhenUsed="1"/>
+    <w:lsdException w:name="Table Classic 2" w:semiHidden="1" w:unhideWhenUsed="1"/>
+    <w:lsdException w:name="Table Classic 3" w:semiHidden="1" w:unhideWhenUsed="1"/>
+    <w:lsdException w:name="Table Classic 4" w:semiHidden="1" w:unhideWhenUsed="1"/>
+    <w:lsdException w:name="Table Colorful 1" w:semiHidden="1" w:unhideWhenUsed="1"/>
+    <w:lsdException w:name="Table Colorful 2" w:semiHidden="1" w:unhideWhenUsed="1"/>
+    <w:lsdException w:name="Table Colorful 3" w:semiHidden="1" w:unhideWhenUsed="1"/>
+    <w:lsdException w:name="Table Columns 1" w:semiHidden="1" w:unhideWhenUsed="1"/>
+    <w:lsdException w:name="Table Columns 2" w:semiHidden="1" w:unhideWhenUsed="1"/>
+    <w:lsdException w:name="Table Columns 3" w:semiHidden="1" w:unhideWhenUsed="1"/>
+    <w:lsdException w:name="Table Columns 4" w:semiHidden="1" w:unhideWhenUsed="1"/>
+    <w:lsdException w:name="Table Columns 5" w:semiHidden="1" w:unhideWhenUsed="1"/>
+    <w:lsdException w:name="Table Grid 1" w:semiHidden="1" w:unhideWhenUsed="1"/>
+    <w:lsdException w:name="Table Grid 2" w:semiHidden="1" w:unhideWhenUsed="1"/>
+    <w:lsdException w:name="Table Grid 3" w:semiHidden="1" w:unhideWhenUsed="1"/>
+    <w:lsdException w:name="Table Grid 4" w:semiHidden="1" w:unhideWhenUsed="1"/>
+    <w:lsdException w:name="Table Grid 5" w:semiHidden="1" w:unhideWhenUsed="1"/>
+    <w:lsdException w:name="Table Grid 6" w:semiHidden="1" w:unhideWhenUsed="1"/>
+    <w:lsdException w:name="Table Grid 7" w:semiHidden="1" w:unhideWhenUsed="1"/>
+    <w:lsdException w:name="Table Grid 8" w:semiHidden="1" w:unhideWhenUsed="1"/>
+    <w:lsdException w:name="Table List 1" w:semiHidden="1" w:unhideWhenUsed="1"/>
+    <w:lsdException w:name="Table List 2" w:semiHidden="1" w:unhideWhenUsed="1"/>
+    <w:lsdException w:name="Table List 3" w:semiHidden="1" w:unhideWhenUsed="1"/>
+    <w:lsdException w:name="Table List 4" w:semiHidden="1" w:unhideWhenUsed="1"/>
+    <w:lsdException w:name="Table List 5" w:semiHidden="1" w:unhideWhenUsed="1"/>
+    <w:lsdException w:name="Table List 6" w:semiHidden="1" w:unhideWhenUsed="1"/>
+    <w:lsdException w:name="Table List 7" w:semiHidden="1" w:unhideWhenUsed="1"/>
+    <w:lsdException w:name="Table List 8" w:semiHidden="1" w:unhideWhenUsed="1"/>
+    <w:lsdException w:name="Table 3D effects 1" w:semiHidden="1" w:unhideWhenUsed="1"/>
+    <w:lsdException w:name="Table 3D effects 2" w:semiHidden="1" w:unhideWhenUsed="1"/>
+    <w:lsdException w:name="Table 3D effects 3" w:semiHidden="1" w:unhideWhenUsed="1"/>
+    <w:lsdException w:name="Table Contemporary" w:semiHidden="1" w:unhideWhenUsed="1"/>
+    <w:lsdException w:name="Table Elegant" w:semiHidden="1" w:unhideWhenUsed="1"/>
+    <w:lsdException w:name="Table Professional" w:semiHidden="1" w:unhideWhenUsed="1"/>
+    <w:lsdException w:name="Table Subtle 1" w:semiHidden="1" w:unhideWhenUsed="1"/>
+    <w:lsdException w:name="Table Subtle 2" w:semiHidden="1" w:unhideWhenUsed="1"/>
+    <w:lsdException w:name="Table Web 1" w:semiHidden="1" w:unhideWhenUsed="1"/>
+    <w:lsdException w:name="Table Web 2" w:semiHidden="1" w:unhideWhenUsed="1"/>
+    <w:lsdException w:name="Table Web 3" w:semiHidden="1" w:unhideWhenUsed="1"/>
+    <w:lsdException w:name="Balloon Text" w:semiHidden="1" w:unhideWhenUsed="1"/>
+    <w:lsdException w:name="Table Grid" w:uiPriority="59"/>
+    <w:lsdException w:name="Table Theme" w:semiHidden="1" w:unhideWhenUsed="1"/>
+    <w:lsdException w:name="Placeholder Text" w:semiHidden="1"/>
+    <w:lsdException w:name="No Spacing" w:uiPriority="1" w:qFormat="1"/>
+    <w:lsdException w:name="Light Shading" w:uiPriority="60"/>
+    <w:lsdException w:name="Light List" w:uiPriority="61"/>
+    <w:lsdException w:name="Light Grid" w:uiPriority="62"/>
+    <w:lsdException w:name="Medium Shading 1" w:uiPriority="63"/>
+    <w:lsdException w:name="Medium Shading 2" w:uiPriority="64"/>
+    <w:lsdException w:name="Medium List 1" w:uiPriority="65"/>
+    <w:lsdException w:name="Medium List 2" w:uiPriority="66"/>
+    <w:lsdException w:name="Medium Grid 1" w:uiPriority="67"/>
+    <w:lsdException w:name="Medium Grid 2" w:uiPriority="68"/>
+    <w:lsdException w:name="Medium Grid 3" w:uiPriority="69"/>
+    <w:lsdException w:name="Dark List" w:uiPriority="70"/>
+    <w:lsdException w:name="Colorful Shading" w:uiPriority="71"/>
+    <w:lsdException w:name="Colorful List" w:uiPriority="72"/>
+    <w:lsdException w:name="Colorful Grid" w:uiPriority="73"/>
+    <w:lsdException w:name="Light Shading Accent 1" w:uiPriority="60"/>
+    <w:lsdException w:name="Light List Accent 1" w:uiPriority="61"/>
+    <w:lsdException w:name="Light Grid Accent 1" w:uiPriority="62"/>
+    <w:lsdException w:name="Medium Shading 1 Accent 1" w:uiPriority="63"/>
+    <w:lsdException w:name="Medium Shading 2 Accent 1" w:uiPriority="64"/>
+    <w:lsdException w:name="Medium List 1 Accent 1" w:uiPriority="65"/>
+    <w:lsdException w:name="Revision" w:semiHidden="1"/>
+    <w:lsdException w:name="List Paragraph" w:uiPriority="34" w:qFormat="1"/>
+    <w:lsdException w:name="Quote" w:uiPriority="29" w:qFormat="1"/>
+    <w:lsdException w:name="Intense Quote" w:uiPriority="30" w:qFormat="1"/>
+    <w:lsdException w:name="Medium List 2 Accent 1" w:uiPriority="66"/>
+    <w:lsdException w:name="Medium Grid 1 Accent 1" w:uiPriority="67"/>
+    <w:lsdException w:name="Medium Grid 2 Accent 1" w:uiPriority="68"/>
+    <w:lsdException w:name="Medium Grid 3 Accent 1" w:uiPriority="69"/>
+    <w:lsdException w:name="Dark List Accent 1" w:uiPriority="70"/>
+    <w:lsdException w:name="Colorful Shading Accent 1" w:uiPriority="71"/>
+    <w:lsdException w:name="Colorful List Accent 1" w:uiPriority="72"/>
+    <w:lsdException w:name="Colorful Grid Accent 1" w:uiPriority="73"/>
+    <w:lsdException w:name="Light Shading Accent 2" w:uiPriority="60"/>
+    <w:lsdException w:name="Light List Accent 2" w:uiPriority="61"/>
+    <w:lsdException w:name="Light Grid Accent 2" w:uiPriority="62"/>
+    <w:lsdException w:name="Medium Shading 1 Accent 2" w:uiPriority="63"/>
+    <w:lsdException w:name="Medium Shading 2 Accent 2" w:uiPriority="64"/>
+    <w:lsdException w:name="Medium List 1 Accent 2" w:uiPriority="65"/>
+    <w:lsdException w:name="Medium List 2 Accent 2" w:uiPriority="66"/>
+    <w:lsdException w:name="Medium Grid 1 Accent 2" w:uiPriority="67"/>
+    <w:lsdException w:name="Medium Grid 2 Accent 2" w:uiPriority="68"/>
+    <w:lsdException w:name="Medium Grid 3 Accent 2" w:uiPriority="69"/>
+    <w:lsdException w:name="Dark List Accent 2" w:uiPriority="70"/>
+    <w:lsdException w:name="Colorful Shading Accent 2" w:uiPriority="71"/>
+    <w:lsdException w:name="Colorful List Accent 2" w:uiPriority="72"/>
+    <w:lsdException w:name="Colorful Grid Accent 2" w:uiPriority="73"/>
+    <w:lsdException w:name="Light Shading Accent 3" w:uiPriority="60"/>
+    <w:lsdException w:name="Light List Accent 3" w:uiPriority="61"/>
+    <w:lsdException w:name="Light Grid Accent 3" w:uiPriority="62"/>
+    <w:lsdException w:name="Medium Shading 1 Accent 3" w:uiPriority="63"/>
+    <w:lsdException w:name="Medium Shading 2 Accent 3" w:uiPriority="64"/>
+    <w:lsdException w:name="Medium List 1 Accent 3" w:uiPriority="65"/>
+    <w:lsdException w:name="Medium List 2 Accent 3" w:uiPriority="66"/>
+    <w:lsdException w:name="Medium Grid 1 Accent 3" w:uiPriority="67"/>
+    <w:lsdException w:name="Medium Grid 2 Accent 3" w:uiPriority="68"/>
+    <w:lsdException w:name="Medium Grid 3 Accent 3" w:uiPriority="69"/>
+    <w:lsdException w:name="Dark List Accent 3" w:uiPriority="70"/>
+    <w:lsdException w:name="Colorful Shading Accent 3" w:uiPriority="71"/>
+    <w:lsdException w:name="Colorful List Accent 3" w:uiPriority="72"/>
+    <w:lsdException w:name="Colorful Grid Accent 3" w:uiPriority="73"/>
+    <w:lsdException w:name="Light Shading Accent 4" w:uiPriority="60"/>
+    <w:lsdException w:name="Light List Accent 4" w:uiPriority="61"/>
+    <w:lsdException w:name="Light Grid Accent 4" w:uiPriority="62"/>
+    <w:lsdException w:name="Medium Shading 1 Accent 4" w:uiPriority="63"/>
+    <w:lsdException w:name="Medium Shading 2 Accent 4" w:uiPriority="64"/>
+    <w:lsdException w:name="Medium List 1 Accent 4" w:uiPriority="65"/>
+    <w:lsdException w:name="Medium List 2 Accent 4" w:uiPriority="66"/>
+    <w:lsdException w:name="Medium Grid 1 Accent 4" w:uiPriority="67"/>
+    <w:lsdException w:name="Medium Grid 2 Accent 4" w:uiPriority="68"/>
+    <w:lsdException w:name="Medium Grid 3 Accent 4" w:uiPriority="69"/>
+    <w:lsdException w:name="Dark List Accent 4" w:uiPriority="70"/>
+    <w:lsdException w:name="Colorful Shading Accent 4" w:uiPriority="71"/>
+    <w:lsdException w:name="Colorful List Accent 4" w:uiPriority="72"/>
+    <w:lsdException w:name="Colorful Grid Accent 4" w:uiPriority="73"/>
+    <w:lsdException w:name="Light Shading Accent 5" w:uiPriority="60"/>
+    <w:lsdException w:name="Light List Accent 5" w:uiPriority="61"/>
+    <w:lsdException w:name="Light Grid Accent 5" w:uiPriority="62"/>
+    <w:lsdException w:name="Medium Shading 1 Accent 5" w:uiPriority="63"/>
+    <w:lsdException w:name="Medium Shading 2 Accent 5" w:uiPriority="64"/>
+    <w:lsdException w:name="Medium List 1 Accent 5" w:uiPriority="65"/>
+    <w:lsdException w:name="Medium List 2 Accent 5" w:uiPriority="66"/>
+    <w:lsdException w:name="Medium Grid 1 Accent 5" w:uiPriority="67"/>
+    <w:lsdException w:name="Medium Grid 2 Accent 5" w:uiPriority="68"/>
+    <w:lsdException w:name="Medium Grid 3 Accent 5" w:uiPriority="69"/>
+    <w:lsdException w:name="Dark List Accent 5" w:uiPriority="70"/>
+    <w:lsdException w:name="Colorful Shading Accent 5" w:uiPriority="71"/>
+    <w:lsdException w:name="Colorful List Accent 5" w:uiPriority="72"/>
+    <w:lsdException w:name="Colorful Grid Accent 5" w:uiPriority="73"/>
+    <w:lsdException w:name="Light Shading Accent 6" w:uiPriority="60"/>
+    <w:lsdException w:name="Light List Accent 6" w:uiPriority="61"/>
+    <w:lsdException w:name="Light Grid Accent 6" w:uiPriority="62"/>
+    <w:lsdException w:name="Medium Shading 1 Accent 6" w:uiPriority="63"/>
+    <w:lsdException w:name="Medium Shading 2 Accent 6" w:uiPriority="64"/>
+    <w:lsdException w:name="Medium List 1 Accent 6" w:uiPriority="65"/>
+    <w:lsdException w:name="Medium List 2 Accent 6" w:uiPriority="66"/>
+    <w:lsdException w:name="Medium Grid 1 Accent 6" w:uiPriority="67"/>
+    <w:lsdException w:name="Medium Grid 2 Accent 6" w:uiPriority="68"/>
+    <w:lsdException w:name="Medium Grid 3 Accent 6" w:uiPriority="69"/>
+    <w:lsdException w:name="Dark List Accent 6" w:uiPriority="70"/>
+    <w:lsdException w:name="Colorful Shading Accent 6" w:uiPriority="71"/>
+    <w:lsdException w:name="Colorful List Accent 6" w:uiPriority="72"/>
+    <w:lsdException w:name="Colorful Grid Accent 6" w:uiPriority="73"/>
+    <w:lsdException w:name="Subtle Emphasis" w:uiPriority="19" w:qFormat="1"/>
+    <w:lsdException w:name="Intense Emphasis" w:uiPriority="21" w:qFormat="1"/>
+    <w:lsdException w:name="Subtle Reference" w:uiPriority="31" w:qFormat="1"/>
+    <w:lsdException w:name="Intense Reference" w:uiPriority="32" w:qFormat="1"/>
+    <w:lsdException w:name="Book Title" w:uiPriority="33" w:qFormat="1"/>
+    <w:lsdException w:name="Bibliography" w:semiHidden="1" w:uiPriority="37" w:unhideWhenUsed="1"/>
+    <w:lsdException w:name="TOC Heading" w:semiHidden="1" w:uiPriority="39" w:unhideWhenUsed="1" w:qFormat="1"/>
+    <w:lsdException w:name="Plain Table 1" w:uiPriority="41"/>
+    <w:lsdException w:name="Plain Table 2" w:uiPriority="42"/>
+    <w:lsdException w:name="Plain Table 3" w:uiPriority="43"/>
+    <w:lsdException w:name="Plain Table 4" w:uiPriority="44"/>
+    <w:lsdException w:name="Plain Table 5" w:uiPriority="45"/>
+    <w:lsdException w:name="Grid Table Light" w:uiPriority="40"/>
+    <w:lsdException w:name="Grid Table 1 Light" w:uiPriority="46"/>
+    <w:lsdException w:name="Grid Table 2" w:uiPriority="47"/>
+    <w:lsdException w:name="Grid Table 3" w:uiPriority="48"/>
+    <w:lsdException w:name="Grid Table 4" w:uiPriority="49"/>
+    <w:lsdException w:name="Grid Table 5 Dark" w:uiPriority="50"/>
+    <w:lsdException w:name="Grid Table 6 Colorful" w:uiPriority="51"/>
+    <w:lsdException w:name="Grid Table 7 Colorful" w:uiPriority="52"/>
+    <w:lsdException w:name="Grid Table 1 Light Accent 1" w:uiPriority="46"/>
+    <w:lsdException w:name="Grid Table 2 Accent 1" w:uiPriority="47"/>
+    <w:lsdException w:name="Grid Table 3 Accent 1" w:uiPriority="48"/>
+    <w:lsdException w:name="Grid Table 4 Accent 1" w:uiPriority="49"/>
+    <w:lsdException w:name="Grid Table 5 Dark Accent 1" w:uiPriority="50"/>
+    <w:lsdException w:name="Grid Table 6 Colorful Accent 1" w:uiPriority="51"/>
+    <w:lsdException w:name="Grid Table 7 Colorful Accent 1" w:uiPriority="52"/>
+    <w:lsdException w:name="Grid Table 1 Light Accent 2" w:uiPriority="46"/>
+    <w:lsdException w:name="Grid Table 2 Accent 2" w:uiPriority="47"/>
+    <w:lsdException w:name="Grid Table 3 Accent 2" w:uiPriority="48"/>
+    <w:lsdException w:name="Grid Table 4 Accent 2" w:uiPriority="49"/>
+    <w:lsdException w:name="Grid Table 5 Dark Accent 2" w:uiPriority="50"/>
+    <w:lsdException w:name="Grid Table 6 Colorful Accent 2" w:uiPriority="51"/>
+    <w:lsdException w:name="Grid Table 7 Colorful Accent 2" w:uiPriority="52"/>
+    <w:lsdException w:name="Grid Table 1 Light Accent 3" w:uiPriority="46"/>
+    <w:lsdException w:name="Grid Table 2 Accent 3" w:uiPriority="47"/>
+    <w:lsdException w:name="Grid Table 3 Accent 3" w:uiPriority="48"/>
+    <w:lsdException w:name="Grid Table 4 Accent 3" w:uiPriority="49"/>
+    <w:lsdException w:name="Grid Table 5 Dark Accent 3" w:uiPriority="50"/>
+    <w:lsdException w:name="Grid Table 6 Colorful Accent 3" w:uiPriority="51"/>
+    <w:lsdException w:name="Grid Table 7 Colorful Accent 3" w:uiPriority="52"/>
+    <w:lsdException w:name="Grid Table 1 Light Accent 4" w:uiPriority="46"/>
+    <w:lsdException w:name="Grid Table 2 Accent 4" w:uiPriority="47"/>
+    <w:lsdException w:name="Grid Table 3 Accent 4" w:uiPriority="48"/>
+    <w:lsdException w:name="Grid Table 4 Accent 4" w:uiPriority="49"/>
+    <w:lsdException w:name="Grid Table 5 Dark Accent 4" w:uiPriority="50"/>
+    <w:lsdException w:name="Grid Table 6 Colorful Accent 4" w:uiPriority="51"/>
+    <w:lsdException w:name="Grid Table 7 Colorful Accent 4" w:uiPriority="52"/>
+    <w:lsdException w:name="Grid Table 1 Light Accent 5" w:uiPriority="46"/>
+    <w:lsdException w:name="Grid Table 2 Accent 5" w:uiPriority="47"/>
+    <w:lsdException w:name="Grid Table 3 Accent 5" w:uiPriority="48"/>
+    <w:lsdException w:name="Grid Table 4 Accent 5" w:uiPriority="49"/>
+    <w:lsdException w:name="Grid Table 5 Dark Accent 5" w:uiPriority="50"/>
+    <w:lsdException w:name="Grid Table 6 Colorful Accent 5" w:uiPriority="51"/>
+    <w:lsdException w:name="Grid Table 7 Colorful Accent 5" w:uiPriority="52"/>
+    <w:lsdException w:name="Grid Table 1 Light Accent 6" w:uiPriority="46"/>
+    <w:lsdException w:name="Grid Table 2 Accent 6" w:uiPriority="47"/>
+    <w:lsdException w:name="Grid Table 3 Accent 6" w:uiPriority="48"/>
+    <w:lsdException w:name="Grid Table 4 Accent 6" w:uiPriority="49"/>
+    <w:lsdException w:name="Grid Table 5 Dark Accent 6" w:uiPriority="50"/>
+    <w:lsdException w:name="Grid Table 6 Colorful Accent 6" w:uiPriority="51"/>
+    <w:lsdException w:name="Grid Table 7 Colorful Accent 6" w:uiPriority="52"/>
+    <w:lsdException w:name="List Table 1 Light" w:uiPriority="46"/>
+    <w:lsdException w:name="List Table 2" w:uiPriority="47"/>
+    <w:lsdException w:name="List Table 3" w:uiPriority="48"/>
+    <w:lsdException w:name="List Table 4" w:uiPriority="49"/>
+    <w:lsdException w:name="List Table 5 Dark" w:uiPriority="50"/>
+    <w:lsdException w:name="List Table 6 Colorful" w:uiPriority="51"/>
+    <w:lsdException w:name="List Table 7 Colorful" w:uiPriority="52"/>
+    <w:lsdException w:name="List Table 1 Light Accent 1" w:uiPriority="46"/>
+    <w:lsdException w:name="List Table 2 Accent 1" w:uiPriority="47"/>
+    <w:lsdException w:name="List Table 3 Accent 1" w:uiPriority="48"/>
+    <w:lsdException w:name="List Table 4 Accent 1" w:uiPriority="49"/>
+    <w:lsdException w:name="List Table 5 Dark Accent 1" w:uiPriority="50"/>
+    <w:lsdException w:name="List Table 6 Colorful Accent 1" w:uiPriority="51"/>
+    <w:lsdException w:name="List Table 7 Colorful Accent 1" w:uiPriority="52"/>
+    <w:lsdException w:name="List Table 1 Light Accent 2" w:uiPriority="46"/>
+    <w:lsdException w:name="List Table 2 Accent 2" w:uiPriority="47"/>
+    <w:lsdException w:name="List Table 3 Accent 2" w:uiPriority="48"/>
+    <w:lsdException w:name="List Table 4 Accent 2" w:uiPriority="49"/>
+    <w:lsdException w:name="List Table 5 Dark Accent 2" w:uiPriority="50"/>
+    <w:lsdException w:name="List Table 6 Colorful Accent 2" w:uiPriority="51"/>
+    <w:lsdException w:name="List Table 7 Colorful Accent 2" w:uiPriority="52"/>
+    <w:lsdException w:name="List Table 1 Light Accent 3" w:uiPriority="46"/>
+    <w:lsdException w:name="List Table 2 Accent 3" w:uiPriority="47"/>
+    <w:lsdException w:name="List Table 3 Accent 3" w:uiPriority="48"/>
+    <w:lsdException w:name="List Table 4 Accent 3" w:uiPriority="49"/>
+    <w:lsdException w:name="List Table 5 Dark Accent 3" w:uiPriority="50"/>
+    <w:lsdException w:name="List Table 6 Colorful Accent 3" w:uiPriority="51"/>
+    <w:lsdException w:name="List Table 7 Colorful Accent 3" w:uiPriority="52"/>
+    <w:lsdException w:name="List Table 1 Light Accent 4" w:uiPriority="46"/>
+    <w:lsdException w:name="List Table 2 Accent 4" w:uiPriority="47"/>
+    <w:lsdException w:name="List Table 3 Accent 4" w:uiPriority="48"/>
+    <w:lsdException w:name="List Table 4 Accent 4" w:uiPriority="49"/>
+    <w:lsdException w:name="List Table 5 Dark Accent 4" w:uiPriority="50"/>
+    <w:lsdException w:name="List Table 6 Colorful Accent 4" w:uiPriority="51"/>
+    <w:lsdException w:name="List Table 7 Colorful Accent 4" w:uiPriority="52"/>
+    <w:lsdException w:name="List Table 1 Light Accent 5" w:uiPriority="46"/>
+    <w:lsdException w:name="List Table 2 Accent 5" w:uiPriority="47"/>
+    <w:lsdException w:name="List Table 3 Accent 5" w:uiPriority="48"/>
+    <w:lsdException w:name="List Table 4 Accent 5" w:uiPriority="49"/>
+    <w:lsdException w:name="List Table 5 Dark Accent 5" w:uiPriority="50"/>
+    <w:lsdException w:name="List Table 6 Colorful Accent 5" w:uiPriority="51"/>
+    <w:lsdException w:name="List Table 7 Colorful Accent 5" w:uiPriority="52"/>
+    <w:lsdException w:name="List Table 1 Light Accent 6" w:uiPriority="46"/>
+    <w:lsdException w:name="List Table 2 Accent 6" w:uiPriority="47"/>
+    <w:lsdException w:name="List Table 3 Accent 6" w:uiPriority="48"/>
+    <w:lsdException w:name="List Table 4 Accent 6" w:uiPriority="49"/>
+    <w:lsdException w:name="List Table 5 Dark Accent 6" w:uiPriority="50"/>
+    <w:lsdException w:name="List Table 6 Colorful Accent 6" w:uiPriority="51"/>
+    <w:lsdException w:name="List Table 7 Colorful Accent 6" w:uiPriority="52"/>
   </w:latentStyles>
   <w:style w:type="paragraph" w:default="1" w:styleId="Normal">
     <w:name w:val="Normal"/>

</xml_diff>